<commit_message>
register in bulk by derctory path
</commit_message>
<xml_diff>
--- a/FRSServerHttpWebSocket/接口说明.docx
+++ b/FRSServerHttpWebSocket/接口说明.docx
@@ -28,6 +28,14 @@
         </w:rPr>
         <w:t>设备</w:t>
       </w:r>
+    </w:p>
+    <w:p>
+      <w:pPr>
+        <w:rPr>
+          <w:rFonts w:hint="eastAsia"/>
+          <w:color w:val="FF0000"/>
+        </w:rPr>
+      </w:pPr>
     </w:p>
     <w:p>
       <w:r>
@@ -117,22 +125,28 @@
         <w:rPr>
           <w:rFonts w:hint="eastAsia"/>
         </w:rPr>
-        <w:t>1","Address":"rtsp://192.168.1.64:554","DepartmentID":"1","Longitude":null,"Latitude":null,"LocationType":0,"Remark":""},{"ID":2,"Name":"</w:t>
-      </w:r>
-      <w:r>
-        <w:rPr>
-          <w:rFonts w:hint="eastAsia"/>
-        </w:rPr>
-        <w:t>摄像</w:t>
-      </w:r>
-      <w:r>
-        <w:rPr>
-          <w:rFonts w:hint="eastAsia"/>
-        </w:rPr>
-        <w:t>2","Address":"rtsp://192.168.1.68:554","DepartmentID":"1","Longitude":null,"Latitude":null,"Locati</w:t>
-      </w:r>
-      <w:r>
-        <w:t>onType":0,"Remark":""}]</w:t>
+        <w:t>1","Address":"rtsp://192.168.1.64:554","DepartmentID":"1","Longitude":null,"Latitude":null,"LocationType":</w:t>
+      </w:r>
+      <w:r>
+        <w:t>”</w:t>
+      </w:r>
+      <w:r>
+        <w:rPr>
+          <w:rFonts w:hint="eastAsia"/>
+        </w:rPr>
+        <w:t>酒吧</w:t>
+      </w:r>
+      <w:r>
+        <w:t>”</w:t>
+      </w:r>
+      <w:r>
+        <w:rPr>
+          <w:rFonts w:hint="eastAsia"/>
+        </w:rPr>
+        <w:t>,"Remark":""}</w:t>
+      </w:r>
+      <w:r>
+        <w:t>]</w:t>
       </w:r>
     </w:p>
     <w:p>
@@ -140,9 +154,6 @@
         <w:tabs>
           <w:tab w:val="left" w:pos="3048"/>
         </w:tabs>
-        <w:rPr>
-          <w:rFonts w:hint="eastAsia"/>
-        </w:rPr>
       </w:pPr>
       <w:r>
         <w:tab/>
@@ -193,29 +204,20 @@
       <w:r>
         <w:t xml:space="preserve">GET </w:t>
       </w:r>
-      <w:hyperlink r:id="rId7" w:history="1">
-        <w:r>
-          <w:rPr>
-            <w:rStyle w:val="a5"/>
-          </w:rPr>
-          <w:t>http://localhost:8080/</w:t>
-        </w:r>
-        <w:r>
-          <w:rPr>
-            <w:rStyle w:val="a5"/>
-            <w:rFonts w:hint="eastAsia"/>
-          </w:rPr>
-          <w:t>v1/device</w:t>
-        </w:r>
-        <w:r>
-          <w:rPr>
-            <w:rStyle w:val="a5"/>
-          </w:rPr>
-          <w:t xml:space="preserve">/1 </w:t>
-        </w:r>
-      </w:hyperlink>
-      <w:r>
-        <w:t xml:space="preserve">  </w:t>
+      <w:r>
+        <w:t>http://localhost:8080/</w:t>
+      </w:r>
+      <w:r>
+        <w:rPr>
+          <w:rFonts w:hint="eastAsia"/>
+        </w:rPr>
+        <w:t>v1/device</w:t>
+      </w:r>
+      <w:r>
+        <w:t xml:space="preserve">/1 </w:t>
+      </w:r>
+      <w:r>
+        <w:t xml:space="preserve"> </w:t>
       </w:r>
     </w:p>
     <w:p>
@@ -240,9 +242,6 @@
           <w:tab w:val="left" w:pos="14656"/>
         </w:tabs>
         <w:jc w:val="left"/>
-        <w:rPr>
-          <w:rFonts w:hint="eastAsia"/>
-        </w:rPr>
       </w:pPr>
       <w:r>
         <w:rPr>
@@ -263,7 +262,16 @@
         <w:t>1","Address":"rtsp://192.168.1.64:554","DepartmentID":"1","Longitude":null,"Latitude":null,"LocationType":0,"Remark":""}</w:t>
       </w:r>
     </w:p>
-    <w:p/>
+    <w:p>
+      <w:pPr>
+        <w:tabs>
+          <w:tab w:val="left" w:pos="2748"/>
+        </w:tabs>
+      </w:pPr>
+      <w:r>
+        <w:tab/>
+      </w:r>
+    </w:p>
     <w:p>
       <w:r>
         <w:rPr>
@@ -280,7 +288,7 @@
       <w:r>
         <w:t xml:space="preserve">POST </w:t>
       </w:r>
-      <w:hyperlink r:id="rId8" w:history="1">
+      <w:hyperlink r:id="rId7" w:history="1">
         <w:r>
           <w:rPr>
             <w:rStyle w:val="a5"/>
@@ -296,15 +304,6 @@
         </w:r>
       </w:hyperlink>
       <w:r>
-        <w:t xml:space="preserve"> </w:t>
-      </w:r>
-      <w:r>
-        <w:t xml:space="preserve"> </w:t>
-      </w:r>
-      <w:r>
-        <w:rPr>
-          <w:rFonts w:hint="eastAsia"/>
-        </w:rPr>
         <w:t xml:space="preserve"> </w:t>
       </w:r>
       <w:r>
@@ -414,9 +413,6 @@
           <w:tab w:val="left" w:pos="14656"/>
         </w:tabs>
         <w:jc w:val="left"/>
-        <w:rPr>
-          <w:rFonts w:hint="eastAsia"/>
-        </w:rPr>
       </w:pPr>
       <w:r>
         <w:rPr>
@@ -519,7 +515,7 @@
       <w:r>
         <w:t xml:space="preserve">POST </w:t>
       </w:r>
-      <w:hyperlink r:id="rId9" w:history="1">
+      <w:hyperlink r:id="rId8" w:history="1">
         <w:r>
           <w:rPr>
             <w:rStyle w:val="a5"/>
@@ -656,9 +652,6 @@
           <w:tab w:val="left" w:pos="14656"/>
         </w:tabs>
         <w:jc w:val="left"/>
-        <w:rPr>
-          <w:rFonts w:hint="eastAsia"/>
-        </w:rPr>
       </w:pPr>
       <w:r>
         <w:rPr>
@@ -756,7 +749,7 @@
       <w:r>
         <w:t xml:space="preserve">POST </w:t>
       </w:r>
-      <w:hyperlink r:id="rId10" w:history="1">
+      <w:hyperlink r:id="rId9" w:history="1">
         <w:r>
           <w:rPr>
             <w:rStyle w:val="a5"/>
@@ -816,9 +809,6 @@
           <w:tab w:val="left" w:pos="14656"/>
         </w:tabs>
         <w:jc w:val="left"/>
-        <w:rPr>
-          <w:rFonts w:hint="eastAsia"/>
-        </w:rPr>
       </w:pPr>
       <w:r>
         <w:rPr>
@@ -828,6 +818,15 @@
       </w:r>
       <w:r>
         <w:t>”True” or”False”</w:t>
+      </w:r>
+    </w:p>
+    <w:p>
+      <w:pPr>
+        <w:widowControl/>
+        <w:jc w:val="left"/>
+      </w:pPr>
+      <w:r>
+        <w:br w:type="page"/>
       </w:r>
     </w:p>
     <w:p>
@@ -852,64 +851,7 @@
           <w:tab w:val="left" w:pos="14656"/>
         </w:tabs>
         <w:jc w:val="left"/>
-        <w:rPr>
-          <w:color w:val="FF0000"/>
-        </w:rPr>
-      </w:pPr>
-      <w:r>
-        <w:rPr>
-          <w:rFonts w:hint="eastAsia"/>
-          <w:color w:val="FF0000"/>
-        </w:rPr>
-        <w:t>Data</w:t>
-      </w:r>
-      <w:r>
-        <w:rPr>
-          <w:color w:val="FF0000"/>
-        </w:rPr>
-        <w:t>set</w:t>
-      </w:r>
-    </w:p>
-    <w:p>
-      <w:pPr>
-        <w:rPr>
-          <w:color w:val="FF0000"/>
-        </w:rPr>
-      </w:pPr>
-      <w:r>
-        <w:rPr>
-          <w:rFonts w:hint="eastAsia"/>
-          <w:color w:val="FF0000"/>
-        </w:rPr>
-        <w:t>读取所有的数据库信息</w:t>
-      </w:r>
-      <w:r>
-        <w:t xml:space="preserve">GET </w:t>
-      </w:r>
-      <w:hyperlink r:id="rId11" w:history="1">
-        <w:r>
-          <w:rPr>
-            <w:rStyle w:val="a5"/>
-          </w:rPr>
-          <w:t>http://localhost:8080/</w:t>
-        </w:r>
-        <w:r>
-          <w:rPr>
-            <w:rStyle w:val="a5"/>
-            <w:rFonts w:hint="eastAsia"/>
-          </w:rPr>
-          <w:t>v1/dataset</w:t>
-        </w:r>
-        <w:r>
-          <w:rPr>
-            <w:rStyle w:val="a5"/>
-          </w:rPr>
-          <w:t xml:space="preserve"> </w:t>
-        </w:r>
-      </w:hyperlink>
-      <w:r>
-        <w:t xml:space="preserve">  </w:t>
-      </w:r>
+      </w:pPr>
     </w:p>
     <w:p>
       <w:pPr>
@@ -933,9 +875,471 @@
           <w:tab w:val="left" w:pos="14656"/>
         </w:tabs>
         <w:jc w:val="left"/>
-      </w:pPr>
-      <w:r>
-        <w:t>[{"ID":1,"DatasetName":"frsdb","User":"","Password":"","IP":"","Port":"","Type":null,"Remark":null},{"ID":2,"DatasetName":"frsdb","User":"root","Password":"123456","IP":"127.0.0.1","Port":"3506","Type":0,"Remark":null},{"ID":3,"DatasetName":"frsdb1","User":"root","Password":"123456","IP":"127.0.0.1","Port":"3506","Type":0,"Remark":null}]</w:t>
+        <w:rPr>
+          <w:color w:val="FF0000"/>
+        </w:rPr>
+      </w:pPr>
+      <w:r>
+        <w:rPr>
+          <w:rFonts w:hint="eastAsia"/>
+          <w:color w:val="FF0000"/>
+        </w:rPr>
+        <w:t>人员库</w:t>
+      </w:r>
+    </w:p>
+    <w:p>
+      <w:pPr>
+        <w:rPr>
+          <w:color w:val="FF0000"/>
+        </w:rPr>
+      </w:pPr>
+    </w:p>
+    <w:p>
+      <w:r>
+        <w:rPr>
+          <w:rFonts w:hint="eastAsia"/>
+          <w:color w:val="FF0000"/>
+        </w:rPr>
+        <w:t>读取所有的数据库信息</w:t>
+      </w:r>
+      <w:r>
+        <w:t xml:space="preserve">GET </w:t>
+      </w:r>
+      <w:r>
+        <w:t>http://localhost:8080/</w:t>
+      </w:r>
+      <w:r>
+        <w:rPr>
+          <w:rFonts w:hint="eastAsia"/>
+        </w:rPr>
+        <w:t>v1/</w:t>
+      </w:r>
+      <w:r>
+        <w:t xml:space="preserve"> </w:t>
+      </w:r>
+      <w:r>
+        <w:t>person-</w:t>
+      </w:r>
+      <w:r>
+        <w:rPr>
+          <w:rFonts w:hint="eastAsia"/>
+        </w:rPr>
+        <w:t>d</w:t>
+      </w:r>
+      <w:r>
+        <w:rPr>
+          <w:rFonts w:hint="eastAsia"/>
+        </w:rPr>
+        <w:t>ata</w:t>
+      </w:r>
+      <w:r>
+        <w:t>base</w:t>
+      </w:r>
+      <w:r>
+        <w:t xml:space="preserve"> </w:t>
+      </w:r>
+    </w:p>
+    <w:p>
+      <w:pPr>
+        <w:jc w:val="left"/>
+        <w:rPr>
+          <w:rFonts w:hint="eastAsia"/>
+          <w:color w:val="0563C1" w:themeColor="hyperlink"/>
+          <w:u w:val="single"/>
+        </w:rPr>
+      </w:pPr>
+      <w:r>
+        <w:t>[</w:t>
+      </w:r>
+      <w:r>
+        <w:rPr>
+          <w:rFonts w:hint="eastAsia"/>
+        </w:rPr>
+        <w:t>{</w:t>
+      </w:r>
+      <w:r>
+        <w:t>“ID”:1,</w:t>
+      </w:r>
+      <w:r>
+        <w:rPr>
+          <w:rFonts w:hint="eastAsia"/>
+        </w:rPr>
+        <w:t>"</w:t>
+      </w:r>
+      <w:r>
+        <w:rPr>
+          <w:rFonts w:ascii="Consolas" w:hAnsi="Consolas" w:cs="Consolas"/>
+          <w:color w:val="000000"/>
+          <w:kern w:val="0"/>
+          <w:sz w:val="19"/>
+          <w:szCs w:val="19"/>
+          <w:highlight w:val="white"/>
+        </w:rPr>
+        <w:t>Name</w:t>
+      </w:r>
+      <w:r>
+        <w:rPr>
+          <w:rFonts w:hint="eastAsia"/>
+        </w:rPr>
+        <w:t>":</w:t>
+      </w:r>
+      <w:r>
+        <w:rPr>
+          <w:rFonts w:hint="eastAsia"/>
+        </w:rPr>
+        <w:t>"</w:t>
+      </w:r>
+      <w:r>
+        <w:t>frsdb2</w:t>
+      </w:r>
+      <w:r>
+        <w:rPr>
+          <w:rFonts w:hint="eastAsia"/>
+        </w:rPr>
+        <w:t>"</w:t>
+      </w:r>
+      <w:r>
+        <w:rPr>
+          <w:rFonts w:hint="eastAsia"/>
+        </w:rPr>
+        <w:t>,</w:t>
+      </w:r>
+      <w:r>
+        <w:rPr>
+          <w:rFonts w:hint="eastAsia"/>
+        </w:rPr>
+        <w:t xml:space="preserve"> </w:t>
+      </w:r>
+      <w:r>
+        <w:t>“Person</w:t>
+      </w:r>
+      <w:r>
+        <w:rPr>
+          <w:rFonts w:hint="eastAsia"/>
+        </w:rPr>
+        <w:t>Nu</w:t>
+      </w:r>
+      <w:r>
+        <w:t>m”</w:t>
+      </w:r>
+      <w:r>
+        <w:t>:12,</w:t>
+      </w:r>
+      <w:r>
+        <w:t>”Creat</w:t>
+      </w:r>
+      <w:r>
+        <w:t>e</w:t>
+      </w:r>
+      <w:r>
+        <w:t>Time”</w:t>
+      </w:r>
+      <w:r>
+        <w:t>:”</w:t>
+      </w:r>
+      <w:r>
+        <w:t>2017-</w:t>
+      </w:r>
+      <w:r>
+        <w:t>10-29 20:00:00”</w:t>
+      </w:r>
+      <w:r>
+        <w:t>,</w:t>
+      </w:r>
+      <w:r>
+        <w:rPr>
+          <w:rFonts w:hint="eastAsia"/>
+        </w:rPr>
+        <w:t>"</w:t>
+      </w:r>
+      <w:r>
+        <w:t>Source</w:t>
+      </w:r>
+      <w:r>
+        <w:rPr>
+          <w:rFonts w:hint="eastAsia"/>
+        </w:rPr>
+        <w:t>"</w:t>
+      </w:r>
+      <w:r>
+        <w:t>:</w:t>
+      </w:r>
+      <w:r>
+        <w:rPr>
+          <w:rFonts w:hint="eastAsia"/>
+        </w:rPr>
+        <w:t xml:space="preserve"> </w:t>
+      </w:r>
+      <w:r>
+        <w:rPr>
+          <w:rFonts w:hint="eastAsia"/>
+        </w:rPr>
+        <w:t>"</w:t>
+      </w:r>
+      <w:r>
+        <w:t>Defualt</w:t>
+      </w:r>
+      <w:r>
+        <w:rPr>
+          <w:rFonts w:hint="eastAsia"/>
+        </w:rPr>
+        <w:t>"</w:t>
+      </w:r>
+      <w:r>
+        <w:t>,</w:t>
+      </w:r>
+      <w:r>
+        <w:rPr>
+          <w:rFonts w:hint="eastAsia"/>
+        </w:rPr>
+        <w:t xml:space="preserve"> "Type":</w:t>
+      </w:r>
+      <w:r>
+        <w:t>””</w:t>
+      </w:r>
+      <w:r>
+        <w:rPr>
+          <w:rFonts w:hint="eastAsia"/>
+        </w:rPr>
+        <w:t>,"Remark":""}</w:t>
+      </w:r>
+      <w:r>
+        <w:t>,</w:t>
+      </w:r>
+      <w:r>
+        <w:rPr>
+          <w:rFonts w:hint="eastAsia"/>
+        </w:rPr>
+        <w:t>{</w:t>
+      </w:r>
+      <w:r>
+        <w:t>“ID”:1,</w:t>
+      </w:r>
+      <w:r>
+        <w:rPr>
+          <w:rFonts w:hint="eastAsia"/>
+        </w:rPr>
+        <w:t>"</w:t>
+      </w:r>
+      <w:r>
+        <w:rPr>
+          <w:rFonts w:ascii="Consolas" w:hAnsi="Consolas" w:cs="Consolas"/>
+          <w:color w:val="000000"/>
+          <w:kern w:val="0"/>
+          <w:sz w:val="19"/>
+          <w:szCs w:val="19"/>
+          <w:highlight w:val="white"/>
+        </w:rPr>
+        <w:t>Name</w:t>
+      </w:r>
+      <w:r>
+        <w:rPr>
+          <w:rFonts w:hint="eastAsia"/>
+        </w:rPr>
+        <w:t>":</w:t>
+      </w:r>
+      <w:r>
+        <w:rPr>
+          <w:rFonts w:hint="eastAsia"/>
+        </w:rPr>
+        <w:t>"</w:t>
+      </w:r>
+      <w:r>
+        <w:t>frsdb2</w:t>
+      </w:r>
+      <w:r>
+        <w:rPr>
+          <w:rFonts w:hint="eastAsia"/>
+        </w:rPr>
+        <w:t>"</w:t>
+      </w:r>
+      <w:r>
+        <w:rPr>
+          <w:rFonts w:hint="eastAsia"/>
+        </w:rPr>
+        <w:t>,</w:t>
+      </w:r>
+      <w:r>
+        <w:rPr>
+          <w:rFonts w:hint="eastAsia"/>
+        </w:rPr>
+        <w:t xml:space="preserve"> </w:t>
+      </w:r>
+      <w:r>
+        <w:t>“Person</w:t>
+      </w:r>
+      <w:r>
+        <w:rPr>
+          <w:rFonts w:hint="eastAsia"/>
+        </w:rPr>
+        <w:t>Nu</w:t>
+      </w:r>
+      <w:r>
+        <w:t>m”:12,”CreateTime”:”2017-10-29 20:00:00”,</w:t>
+      </w:r>
+      <w:r>
+        <w:rPr>
+          <w:rFonts w:hint="eastAsia"/>
+        </w:rPr>
+        <w:t>"</w:t>
+      </w:r>
+      <w:r>
+        <w:t>Source</w:t>
+      </w:r>
+      <w:r>
+        <w:rPr>
+          <w:rFonts w:hint="eastAsia"/>
+        </w:rPr>
+        <w:t>"</w:t>
+      </w:r>
+      <w:r>
+        <w:t>:</w:t>
+      </w:r>
+      <w:r>
+        <w:rPr>
+          <w:rFonts w:hint="eastAsia"/>
+        </w:rPr>
+        <w:t xml:space="preserve"> </w:t>
+      </w:r>
+      <w:r>
+        <w:rPr>
+          <w:rFonts w:hint="eastAsia"/>
+        </w:rPr>
+        <w:t>"</w:t>
+      </w:r>
+      <w:r>
+        <w:t>Defualt</w:t>
+      </w:r>
+      <w:r>
+        <w:rPr>
+          <w:rFonts w:hint="eastAsia"/>
+        </w:rPr>
+        <w:t>"</w:t>
+      </w:r>
+      <w:r>
+        <w:t>,</w:t>
+      </w:r>
+      <w:r>
+        <w:rPr>
+          <w:rFonts w:hint="eastAsia"/>
+        </w:rPr>
+        <w:t xml:space="preserve"> "Type":</w:t>
+      </w:r>
+      <w:r>
+        <w:t>””</w:t>
+      </w:r>
+      <w:r>
+        <w:rPr>
+          <w:rFonts w:hint="eastAsia"/>
+        </w:rPr>
+        <w:t>,"Remark":""}</w:t>
+      </w:r>
+      <w:r>
+        <w:t>]</w:t>
+      </w:r>
+    </w:p>
+    <w:p>
+      <w:pPr>
+        <w:rPr>
+          <w:color w:val="FF0000"/>
+        </w:rPr>
+      </w:pPr>
+    </w:p>
+    <w:p>
+      <w:r>
+        <w:rPr>
+          <w:rFonts w:hint="eastAsia"/>
+          <w:color w:val="FF0000"/>
+        </w:rPr>
+        <w:t>读取</w:t>
+      </w:r>
+      <w:r>
+        <w:rPr>
+          <w:rFonts w:hint="eastAsia"/>
+          <w:color w:val="FF0000"/>
+        </w:rPr>
+        <w:t>ID</w:t>
+      </w:r>
+      <w:r>
+        <w:rPr>
+          <w:rFonts w:hint="eastAsia"/>
+          <w:color w:val="FF0000"/>
+        </w:rPr>
+        <w:t>为</w:t>
+      </w:r>
+      <w:r>
+        <w:rPr>
+          <w:rFonts w:hint="eastAsia"/>
+          <w:color w:val="FF0000"/>
+        </w:rPr>
+        <w:t>1</w:t>
+      </w:r>
+      <w:r>
+        <w:rPr>
+          <w:rFonts w:hint="eastAsia"/>
+          <w:color w:val="FF0000"/>
+        </w:rPr>
+        <w:t>的</w:t>
+      </w:r>
+      <w:r>
+        <w:rPr>
+          <w:rFonts w:hint="eastAsia"/>
+          <w:color w:val="FF0000"/>
+        </w:rPr>
+        <w:t>人员</w:t>
+      </w:r>
+      <w:r>
+        <w:rPr>
+          <w:rFonts w:hint="eastAsia"/>
+          <w:color w:val="FF0000"/>
+        </w:rPr>
+        <w:t>库信息</w:t>
+      </w:r>
+      <w:r>
+        <w:rPr>
+          <w:rFonts w:hint="eastAsia"/>
+        </w:rPr>
+        <w:t xml:space="preserve"> </w:t>
+      </w:r>
+      <w:r>
+        <w:t xml:space="preserve">GET </w:t>
+      </w:r>
+      <w:hyperlink r:id="rId10" w:history="1">
+        <w:r>
+          <w:rPr>
+            <w:rStyle w:val="a5"/>
+          </w:rPr>
+          <w:t>http://localhost:8080/</w:t>
+        </w:r>
+        <w:r>
+          <w:rPr>
+            <w:rStyle w:val="a5"/>
+            <w:rFonts w:hint="eastAsia"/>
+          </w:rPr>
+          <w:t>v1/</w:t>
+        </w:r>
+        <w:r>
+          <w:rPr>
+            <w:rStyle w:val="a5"/>
+          </w:rPr>
+          <w:t>person-</w:t>
+        </w:r>
+        <w:r>
+          <w:rPr>
+            <w:rStyle w:val="a5"/>
+            <w:rFonts w:hint="eastAsia"/>
+          </w:rPr>
+          <w:t>data</w:t>
+        </w:r>
+        <w:r>
+          <w:rPr>
+            <w:rStyle w:val="a5"/>
+          </w:rPr>
+          <w:t xml:space="preserve">base </w:t>
+        </w:r>
+      </w:hyperlink>
+      <w:r>
+        <w:t xml:space="preserve">  </w:t>
       </w:r>
     </w:p>
     <w:p>
@@ -961,75 +1365,23 @@
         </w:tabs>
         <w:jc w:val="left"/>
       </w:pPr>
-    </w:p>
-    <w:p>
-      <w:r>
-        <w:rPr>
-          <w:rFonts w:hint="eastAsia"/>
-          <w:color w:val="FF0000"/>
-        </w:rPr>
-        <w:t>读取</w:t>
-      </w:r>
-      <w:r>
-        <w:rPr>
-          <w:rFonts w:hint="eastAsia"/>
-          <w:color w:val="FF0000"/>
-        </w:rPr>
-        <w:t>ID</w:t>
-      </w:r>
-      <w:r>
-        <w:rPr>
-          <w:rFonts w:hint="eastAsia"/>
-          <w:color w:val="FF0000"/>
-        </w:rPr>
-        <w:t>为</w:t>
-      </w:r>
-      <w:r>
-        <w:rPr>
-          <w:rFonts w:hint="eastAsia"/>
-          <w:color w:val="FF0000"/>
-        </w:rPr>
-        <w:t>1</w:t>
-      </w:r>
-      <w:r>
-        <w:rPr>
-          <w:rFonts w:hint="eastAsia"/>
-          <w:color w:val="FF0000"/>
-        </w:rPr>
-        <w:t>的数据库信息</w:t>
-      </w:r>
-      <w:r>
-        <w:rPr>
-          <w:rFonts w:hint="eastAsia"/>
-        </w:rPr>
-        <w:t xml:space="preserve"> </w:t>
-      </w:r>
-      <w:r>
-        <w:t xml:space="preserve">GET </w:t>
-      </w:r>
-      <w:hyperlink r:id="rId12" w:history="1">
-        <w:r>
-          <w:rPr>
-            <w:rStyle w:val="a5"/>
-          </w:rPr>
-          <w:t>http://localhost:8080/</w:t>
-        </w:r>
-        <w:r>
-          <w:rPr>
-            <w:rStyle w:val="a5"/>
-            <w:rFonts w:hint="eastAsia"/>
-          </w:rPr>
-          <w:t>v1/dataset</w:t>
-        </w:r>
-        <w:r>
-          <w:rPr>
-            <w:rStyle w:val="a5"/>
-          </w:rPr>
-          <w:t xml:space="preserve">/1 </w:t>
-        </w:r>
-      </w:hyperlink>
-      <w:r>
-        <w:t xml:space="preserve">  </w:t>
+      <w:r>
+        <w:rPr>
+          <w:rFonts w:hint="eastAsia"/>
+        </w:rPr>
+        <w:t>返回</w:t>
+      </w:r>
+      <w:r>
+        <w:rPr>
+          <w:rFonts w:hint="eastAsia"/>
+        </w:rPr>
+        <w:t>json</w:t>
+      </w:r>
+      <w:r>
+        <w:rPr>
+          <w:rFonts w:hint="eastAsia"/>
+        </w:rPr>
+        <w:t>数据</w:t>
       </w:r>
     </w:p>
     <w:p>
@@ -1059,19 +1411,129 @@
         <w:rPr>
           <w:rFonts w:hint="eastAsia"/>
         </w:rPr>
-        <w:t>返回</w:t>
-      </w:r>
-      <w:r>
-        <w:rPr>
-          <w:rFonts w:hint="eastAsia"/>
-        </w:rPr>
-        <w:t>json</w:t>
-      </w:r>
-      <w:r>
-        <w:rPr>
-          <w:rFonts w:hint="eastAsia"/>
-        </w:rPr>
-        <w:t>数据</w:t>
+        <w:t>{</w:t>
+      </w:r>
+      <w:r>
+        <w:t>“ID”:1,</w:t>
+      </w:r>
+      <w:r>
+        <w:rPr>
+          <w:rFonts w:hint="eastAsia"/>
+        </w:rPr>
+        <w:t>"</w:t>
+      </w:r>
+      <w:r>
+        <w:rPr>
+          <w:rFonts w:ascii="Consolas" w:hAnsi="Consolas" w:cs="Consolas"/>
+          <w:color w:val="000000"/>
+          <w:kern w:val="0"/>
+          <w:sz w:val="19"/>
+          <w:szCs w:val="19"/>
+          <w:highlight w:val="white"/>
+        </w:rPr>
+        <w:t>Name</w:t>
+      </w:r>
+      <w:r>
+        <w:rPr>
+          <w:rFonts w:hint="eastAsia"/>
+        </w:rPr>
+        <w:t>":</w:t>
+      </w:r>
+      <w:r>
+        <w:rPr>
+          <w:rFonts w:hint="eastAsia"/>
+        </w:rPr>
+        <w:t>"</w:t>
+      </w:r>
+      <w:r>
+        <w:t>frsdb2</w:t>
+      </w:r>
+      <w:r>
+        <w:rPr>
+          <w:rFonts w:hint="eastAsia"/>
+        </w:rPr>
+        <w:t>"</w:t>
+      </w:r>
+      <w:r>
+        <w:rPr>
+          <w:rFonts w:hint="eastAsia"/>
+        </w:rPr>
+        <w:t>,</w:t>
+      </w:r>
+      <w:r>
+        <w:rPr>
+          <w:rFonts w:hint="eastAsia"/>
+        </w:rPr>
+        <w:t xml:space="preserve"> </w:t>
+      </w:r>
+      <w:r>
+        <w:t>“Person</w:t>
+      </w:r>
+      <w:r>
+        <w:rPr>
+          <w:rFonts w:hint="eastAsia"/>
+        </w:rPr>
+        <w:t>Nu</w:t>
+      </w:r>
+      <w:r>
+        <w:t>m”:12,”CreateTime”:”2017-10-29 20:00:00”,</w:t>
+      </w:r>
+      <w:r>
+        <w:rPr>
+          <w:rFonts w:hint="eastAsia"/>
+        </w:rPr>
+        <w:t>"</w:t>
+      </w:r>
+      <w:r>
+        <w:t>Source</w:t>
+      </w:r>
+      <w:r>
+        <w:rPr>
+          <w:rFonts w:hint="eastAsia"/>
+        </w:rPr>
+        <w:t>"</w:t>
+      </w:r>
+      <w:r>
+        <w:t>:</w:t>
+      </w:r>
+      <w:r>
+        <w:rPr>
+          <w:rFonts w:hint="eastAsia"/>
+        </w:rPr>
+        <w:t xml:space="preserve"> </w:t>
+      </w:r>
+      <w:r>
+        <w:rPr>
+          <w:rFonts w:hint="eastAsia"/>
+        </w:rPr>
+        <w:t>"</w:t>
+      </w:r>
+      <w:r>
+        <w:t>Defualt</w:t>
+      </w:r>
+      <w:r>
+        <w:rPr>
+          <w:rFonts w:hint="eastAsia"/>
+        </w:rPr>
+        <w:t>"</w:t>
+      </w:r>
+      <w:r>
+        <w:t>,</w:t>
+      </w:r>
+      <w:r>
+        <w:rPr>
+          <w:rFonts w:hint="eastAsia"/>
+        </w:rPr>
+        <w:t xml:space="preserve"> "Type":</w:t>
+      </w:r>
+      <w:r>
+        <w:t>””</w:t>
+      </w:r>
+      <w:r>
+        <w:rPr>
+          <w:rFonts w:hint="eastAsia"/>
+        </w:rPr>
+        <w:t>,"Remark":""}</w:t>
       </w:r>
     </w:p>
     <w:p>
@@ -1097,9 +1559,6 @@
         </w:tabs>
         <w:jc w:val="left"/>
       </w:pPr>
-      <w:r>
-        <w:t>{"ID":1,"DatasetName":"frsdb1","User":"root","Password":"123456","IP":"127.0.0.1","Port":"3506","Type":0,"Remark":null}</w:t>
-      </w:r>
     </w:p>
     <w:p/>
     <w:p>
@@ -1108,7 +1567,21 @@
           <w:rFonts w:hint="eastAsia"/>
           <w:color w:val="FF0000"/>
         </w:rPr>
-        <w:t>增加数据库</w:t>
+        <w:t>增加</w:t>
+      </w:r>
+      <w:r>
+        <w:rPr>
+          <w:rFonts w:hint="eastAsia"/>
+          <w:color w:val="FF0000"/>
+        </w:rPr>
+        <w:t>人员</w:t>
+      </w:r>
+      <w:r>
+        <w:rPr>
+          <w:rFonts w:hint="eastAsia"/>
+          <w:color w:val="FF0000"/>
+        </w:rPr>
+        <w:t>数据库</w:t>
       </w:r>
       <w:r>
         <w:rPr>
@@ -1129,19 +1602,152 @@
         <w:rPr>
           <w:rFonts w:hint="eastAsia"/>
         </w:rPr>
-        <w:t>v1/dataset</w:t>
-      </w:r>
-      <w:r>
-        <w:t xml:space="preserve"> </w:t>
-      </w:r>
-      <w:r>
-        <w:rPr>
-          <w:rFonts w:hint="eastAsia"/>
-        </w:rPr>
-        <w:t xml:space="preserve"> </w:t>
-      </w:r>
-      <w:r>
-        <w:t xml:space="preserve"> </w:t>
+        <w:t>v1/</w:t>
+      </w:r>
+      <w:r>
+        <w:t>p</w:t>
+      </w:r>
+      <w:r>
+        <w:t>erson</w:t>
+      </w:r>
+      <w:r>
+        <w:t>-</w:t>
+      </w:r>
+      <w:r>
+        <w:rPr>
+          <w:rFonts w:hint="eastAsia"/>
+        </w:rPr>
+        <w:t>d</w:t>
+      </w:r>
+      <w:r>
+        <w:rPr>
+          <w:rFonts w:hint="eastAsia"/>
+        </w:rPr>
+        <w:t>ata</w:t>
+      </w:r>
+      <w:r>
+        <w:t>base</w:t>
+      </w:r>
+      <w:r>
+        <w:t xml:space="preserve"> </w:t>
+      </w:r>
+      <w:r>
+        <w:rPr>
+          <w:rFonts w:hint="eastAsia"/>
+        </w:rPr>
+        <w:t xml:space="preserve"> </w:t>
+      </w:r>
+      <w:r>
+        <w:t xml:space="preserve"> </w:t>
+      </w:r>
+    </w:p>
+    <w:p>
+      <w:r>
+        <w:rPr>
+          <w:rFonts w:hint="eastAsia"/>
+        </w:rPr>
+        <w:t>{"</w:t>
+      </w:r>
+      <w:r>
+        <w:rPr>
+          <w:rFonts w:ascii="Consolas" w:hAnsi="Consolas" w:cs="Consolas"/>
+          <w:color w:val="000000"/>
+          <w:kern w:val="0"/>
+          <w:sz w:val="19"/>
+          <w:szCs w:val="19"/>
+          <w:highlight w:val="white"/>
+        </w:rPr>
+        <w:t>DatasetName</w:t>
+      </w:r>
+      <w:r>
+        <w:rPr>
+          <w:rFonts w:hint="eastAsia"/>
+        </w:rPr>
+        <w:t>":</w:t>
+      </w:r>
+      <w:r>
+        <w:rPr>
+          <w:rFonts w:hint="eastAsia"/>
+        </w:rPr>
+        <w:t>"</w:t>
+      </w:r>
+      <w:r>
+        <w:t>frsdb2</w:t>
+      </w:r>
+      <w:r>
+        <w:rPr>
+          <w:rFonts w:hint="eastAsia"/>
+        </w:rPr>
+        <w:t>"</w:t>
+      </w:r>
+      <w:r>
+        <w:rPr>
+          <w:rFonts w:hint="eastAsia"/>
+        </w:rPr>
+        <w:t>,</w:t>
+      </w:r>
+      <w:r>
+        <w:rPr>
+          <w:rFonts w:hint="eastAsia"/>
+        </w:rPr>
+        <w:t xml:space="preserve"> </w:t>
+      </w:r>
+      <w:r>
+        <w:rPr>
+          <w:rFonts w:hint="eastAsia"/>
+        </w:rPr>
+        <w:t>"</w:t>
+      </w:r>
+      <w:r>
+        <w:t>Path</w:t>
+      </w:r>
+      <w:r>
+        <w:rPr>
+          <w:rFonts w:hint="eastAsia"/>
+        </w:rPr>
+        <w:t>"</w:t>
+      </w:r>
+      <w:r>
+        <w:t>:</w:t>
+      </w:r>
+      <w:r>
+        <w:rPr>
+          <w:rFonts w:hint="eastAsia"/>
+        </w:rPr>
+        <w:t xml:space="preserve"> </w:t>
+      </w:r>
+      <w:r>
+        <w:rPr>
+          <w:rFonts w:hint="eastAsia"/>
+        </w:rPr>
+        <w:t>"</w:t>
+      </w:r>
+      <w:r>
+        <w:t>D:/Image/</w:t>
+      </w:r>
+      <w:r>
+        <w:rPr>
+          <w:rFonts w:hint="eastAsia"/>
+        </w:rPr>
+        <w:t>"</w:t>
+      </w:r>
+      <w:r>
+        <w:t>,</w:t>
+      </w:r>
+      <w:r>
+        <w:rPr>
+          <w:rFonts w:hint="eastAsia"/>
+        </w:rPr>
+        <w:t xml:space="preserve"> "Type":</w:t>
+      </w:r>
+      <w:r>
+        <w:t>””</w:t>
+      </w:r>
+      <w:r>
+        <w:rPr>
+          <w:rFonts w:hint="eastAsia"/>
+        </w:rPr>
+        <w:t>,"Remark":""}</w:t>
       </w:r>
     </w:p>
     <w:p>
@@ -1167,51 +1773,6 @@
         </w:tabs>
         <w:jc w:val="left"/>
       </w:pPr>
-      <w:r>
-        <w:rPr>
-          <w:rFonts w:hint="eastAsia"/>
-        </w:rPr>
-        <w:t>json</w:t>
-      </w:r>
-      <w:r>
-        <w:rPr>
-          <w:rFonts w:hint="eastAsia"/>
-        </w:rPr>
-        <w:t>数据</w:t>
-      </w:r>
-      <w:r>
-        <w:rPr>
-          <w:rFonts w:hint="eastAsia"/>
-        </w:rPr>
-        <w:t xml:space="preserve"> </w:t>
-      </w:r>
-      <w:r>
-        <w:rPr>
-          <w:rFonts w:hint="eastAsia"/>
-        </w:rPr>
-        <w:t>同上</w:t>
-      </w:r>
-      <w:r>
-        <w:rPr>
-          <w:rFonts w:hint="eastAsia"/>
-        </w:rPr>
-        <w:t>，</w:t>
-      </w:r>
-      <w:r>
-        <w:rPr>
-          <w:rFonts w:hint="eastAsia"/>
-        </w:rPr>
-        <w:t>ID</w:t>
-      </w:r>
-      <w:r>
-        <w:t xml:space="preserve"> </w:t>
-      </w:r>
-      <w:r>
-        <w:rPr>
-          <w:rFonts w:hint="eastAsia"/>
-        </w:rPr>
-        <w:t>无用</w:t>
-      </w:r>
     </w:p>
     <w:p>
       <w:pPr>
@@ -1235,21 +1796,159 @@
           <w:tab w:val="left" w:pos="14656"/>
         </w:tabs>
         <w:jc w:val="left"/>
-        <w:rPr>
-          <w:rFonts w:hint="eastAsia"/>
-        </w:rPr>
-      </w:pPr>
-      <w:r>
-        <w:rPr>
-          <w:rFonts w:hint="eastAsia"/>
-        </w:rPr>
-        <w:t>返回</w:t>
-      </w:r>
-      <w:r>
-        <w:t>”True” or”False”</w:t>
-      </w:r>
-    </w:p>
-    <w:p/>
+      </w:pPr>
+      <w:r>
+        <w:rPr>
+          <w:rFonts w:hint="eastAsia"/>
+          <w:color w:val="FF0000"/>
+        </w:rPr>
+        <w:t>删除</w:t>
+      </w:r>
+      <w:r>
+        <w:rPr>
+          <w:rFonts w:hint="eastAsia"/>
+          <w:color w:val="FF0000"/>
+        </w:rPr>
+        <w:t>ID</w:t>
+      </w:r>
+      <w:r>
+        <w:rPr>
+          <w:rFonts w:hint="eastAsia"/>
+          <w:color w:val="FF0000"/>
+        </w:rPr>
+        <w:t>为</w:t>
+      </w:r>
+      <w:r>
+        <w:rPr>
+          <w:rFonts w:hint="eastAsia"/>
+          <w:color w:val="FF0000"/>
+        </w:rPr>
+        <w:t>1</w:t>
+      </w:r>
+      <w:r>
+        <w:rPr>
+          <w:rFonts w:hint="eastAsia"/>
+          <w:color w:val="FF0000"/>
+        </w:rPr>
+        <w:t>的</w:t>
+      </w:r>
+      <w:r>
+        <w:rPr>
+          <w:rFonts w:hint="eastAsia"/>
+          <w:color w:val="FF0000"/>
+        </w:rPr>
+        <w:t>人员</w:t>
+      </w:r>
+      <w:r>
+        <w:rPr>
+          <w:rFonts w:hint="eastAsia"/>
+          <w:color w:val="FF0000"/>
+        </w:rPr>
+        <w:t>数据库</w:t>
+      </w:r>
+      <w:r>
+        <w:rPr>
+          <w:rFonts w:hint="eastAsia"/>
+          <w:color w:val="FF0000"/>
+        </w:rPr>
+        <w:t xml:space="preserve"> </w:t>
+      </w:r>
+      <w:r>
+        <w:t xml:space="preserve">POST </w:t>
+      </w:r>
+      <w:bookmarkStart w:id="0" w:name="_GoBack"/>
+      <w:bookmarkEnd w:id="0"/>
+      <w:r>
+        <w:fldChar w:fldCharType="begin"/>
+      </w:r>
+      <w:r>
+        <w:instrText xml:space="preserve"> HYPERLINK "</w:instrText>
+      </w:r>
+      <w:r>
+        <w:instrText>http://localhost:8080/</w:instrText>
+      </w:r>
+      <w:r>
+        <w:rPr>
+          <w:rFonts w:hint="eastAsia"/>
+        </w:rPr>
+        <w:instrText>v1/</w:instrText>
+      </w:r>
+      <w:r>
+        <w:instrText>person-</w:instrText>
+      </w:r>
+      <w:r>
+        <w:rPr>
+          <w:rFonts w:hint="eastAsia"/>
+        </w:rPr>
+        <w:instrText>data</w:instrText>
+      </w:r>
+      <w:r>
+        <w:instrText>base/1/</w:instrText>
+      </w:r>
+      <w:r>
+        <w:rPr>
+          <w:rFonts w:hint="eastAsia"/>
+        </w:rPr>
+        <w:instrText>delete</w:instrText>
+      </w:r>
+      <w:r>
+        <w:instrText xml:space="preserve">" </w:instrText>
+      </w:r>
+      <w:r>
+        <w:fldChar w:fldCharType="separate"/>
+      </w:r>
+      <w:r>
+        <w:rPr>
+          <w:rStyle w:val="a5"/>
+        </w:rPr>
+        <w:t>http://localhost:8080/</w:t>
+      </w:r>
+      <w:r>
+        <w:rPr>
+          <w:rStyle w:val="a5"/>
+          <w:rFonts w:hint="eastAsia"/>
+        </w:rPr>
+        <w:t>v1/</w:t>
+      </w:r>
+      <w:r>
+        <w:rPr>
+          <w:rStyle w:val="a5"/>
+        </w:rPr>
+        <w:t>person-</w:t>
+      </w:r>
+      <w:r>
+        <w:rPr>
+          <w:rStyle w:val="a5"/>
+          <w:rFonts w:hint="eastAsia"/>
+        </w:rPr>
+        <w:t>data</w:t>
+      </w:r>
+      <w:r>
+        <w:rPr>
+          <w:rStyle w:val="a5"/>
+        </w:rPr>
+        <w:t>base/1/</w:t>
+      </w:r>
+      <w:r>
+        <w:rPr>
+          <w:rStyle w:val="a5"/>
+          <w:rFonts w:hint="eastAsia"/>
+        </w:rPr>
+        <w:t>delete</w:t>
+      </w:r>
+      <w:r>
+        <w:fldChar w:fldCharType="end"/>
+      </w:r>
+      <w:r>
+        <w:rPr>
+          <w:rFonts w:hint="eastAsia"/>
+        </w:rPr>
+        <w:t xml:space="preserve"> </w:t>
+      </w:r>
+      <w:r>
+        <w:t xml:space="preserve"> </w:t>
+      </w:r>
+    </w:p>
     <w:p>
       <w:pPr>
         <w:widowControl/>
@@ -1276,88 +1975,11 @@
       <w:r>
         <w:rPr>
           <w:rFonts w:hint="eastAsia"/>
-          <w:color w:val="FF0000"/>
-        </w:rPr>
-        <w:t>更新</w:t>
-      </w:r>
-      <w:r>
-        <w:rPr>
-          <w:rFonts w:hint="eastAsia"/>
-          <w:color w:val="FF0000"/>
-        </w:rPr>
-        <w:t>ID</w:t>
-      </w:r>
-      <w:r>
-        <w:rPr>
-          <w:rFonts w:hint="eastAsia"/>
-          <w:color w:val="FF0000"/>
-        </w:rPr>
-        <w:t>为</w:t>
-      </w:r>
-      <w:r>
-        <w:rPr>
-          <w:rFonts w:hint="eastAsia"/>
-          <w:color w:val="FF0000"/>
-        </w:rPr>
-        <w:t>1</w:t>
-      </w:r>
-      <w:r>
-        <w:rPr>
-          <w:rFonts w:hint="eastAsia"/>
-          <w:color w:val="FF0000"/>
-        </w:rPr>
-        <w:t>的数据库</w:t>
-      </w:r>
-      <w:r>
-        <w:t xml:space="preserve">POST </w:t>
-      </w:r>
-      <w:hyperlink r:id="rId13" w:history="1">
-        <w:r>
-          <w:rPr>
-            <w:rStyle w:val="a5"/>
-          </w:rPr>
-          <w:t>http://localhost:8080/</w:t>
-        </w:r>
-        <w:r>
-          <w:rPr>
-            <w:rStyle w:val="a5"/>
-            <w:rFonts w:hint="eastAsia"/>
-          </w:rPr>
-          <w:t>v1/dataset</w:t>
-        </w:r>
-        <w:r>
-          <w:rPr>
-            <w:rStyle w:val="a5"/>
-          </w:rPr>
-          <w:t xml:space="preserve"> /1/update</w:t>
-        </w:r>
-      </w:hyperlink>
-      <w:r>
-        <w:rPr>
-          <w:rFonts w:hint="eastAsia"/>
-        </w:rPr>
-        <w:t xml:space="preserve"> </w:t>
-      </w:r>
-      <w:r>
-        <w:t xml:space="preserve"> </w:t>
-      </w:r>
-      <w:r>
-        <w:rPr>
-          <w:rFonts w:hint="eastAsia"/>
-        </w:rPr>
-        <w:t>，接受</w:t>
-      </w:r>
-      <w:r>
-        <w:rPr>
-          <w:rFonts w:hint="eastAsia"/>
-        </w:rPr>
-        <w:t xml:space="preserve"> json</w:t>
-      </w:r>
-      <w:r>
-        <w:rPr>
-          <w:rFonts w:hint="eastAsia"/>
-        </w:rPr>
-        <w:t>数据</w:t>
+        </w:rPr>
+        <w:t>返回</w:t>
+      </w:r>
+      <w:r>
+        <w:t>”True” or”False”</w:t>
       </w:r>
     </w:p>
     <w:p>
@@ -1382,46 +2004,10 @@
           <w:tab w:val="left" w:pos="14656"/>
         </w:tabs>
         <w:jc w:val="left"/>
-      </w:pPr>
-      <w:r>
-        <w:rPr>
-          <w:rFonts w:hint="eastAsia"/>
-        </w:rPr>
-        <w:t>json</w:t>
-      </w:r>
-      <w:r>
-        <w:rPr>
-          <w:rFonts w:hint="eastAsia"/>
-        </w:rPr>
-        <w:t>数据</w:t>
-      </w:r>
-      <w:r>
-        <w:rPr>
-          <w:rFonts w:hint="eastAsia"/>
-        </w:rPr>
-        <w:t xml:space="preserve"> </w:t>
-      </w:r>
-      <w:r>
-        <w:rPr>
-          <w:rFonts w:hint="eastAsia"/>
-        </w:rPr>
-        <w:t>同上，</w:t>
-      </w:r>
-      <w:r>
-        <w:rPr>
-          <w:rFonts w:hint="eastAsia"/>
-        </w:rPr>
-        <w:t>ID</w:t>
-      </w:r>
-      <w:r>
-        <w:t xml:space="preserve"> </w:t>
-      </w:r>
-      <w:r>
-        <w:rPr>
-          <w:rFonts w:hint="eastAsia"/>
-        </w:rPr>
-        <w:t>无用</w:t>
-      </w:r>
+        <w:rPr>
+          <w:rFonts w:hint="eastAsia"/>
+        </w:rPr>
+      </w:pPr>
     </w:p>
     <w:p>
       <w:pPr>
@@ -1445,19 +2031,7 @@
           <w:tab w:val="left" w:pos="14656"/>
         </w:tabs>
         <w:jc w:val="left"/>
-        <w:rPr>
-          <w:rFonts w:hint="eastAsia"/>
-        </w:rPr>
-      </w:pPr>
-      <w:r>
-        <w:rPr>
-          <w:rFonts w:hint="eastAsia"/>
-        </w:rPr>
-        <w:t>返回</w:t>
-      </w:r>
-      <w:r>
-        <w:t>”True” or”False”</w:t>
-      </w:r>
+      </w:pPr>
     </w:p>
     <w:p>
       <w:pPr>
@@ -1505,6 +2079,9 @@
           <w:tab w:val="left" w:pos="14656"/>
         </w:tabs>
         <w:jc w:val="left"/>
+        <w:rPr>
+          <w:rFonts w:hint="eastAsia"/>
+        </w:rPr>
       </w:pPr>
     </w:p>
     <w:p>
@@ -1533,85 +2110,14 @@
       <w:r>
         <w:rPr>
           <w:rFonts w:hint="eastAsia"/>
-          <w:color w:val="FF0000"/>
-        </w:rPr>
-        <w:lastRenderedPageBreak/>
-        <w:t>删除</w:t>
-      </w:r>
-      <w:r>
-        <w:rPr>
-          <w:rFonts w:hint="eastAsia"/>
-          <w:color w:val="FF0000"/>
-        </w:rPr>
-        <w:t>ID</w:t>
-      </w:r>
-      <w:r>
-        <w:rPr>
-          <w:rFonts w:hint="eastAsia"/>
-          <w:color w:val="FF0000"/>
-        </w:rPr>
-        <w:t>为</w:t>
-      </w:r>
-      <w:r>
-        <w:rPr>
-          <w:rFonts w:hint="eastAsia"/>
-          <w:color w:val="FF0000"/>
-        </w:rPr>
-        <w:t>1</w:t>
-      </w:r>
-      <w:r>
-        <w:rPr>
-          <w:rFonts w:hint="eastAsia"/>
-          <w:color w:val="FF0000"/>
-        </w:rPr>
-        <w:t>的数据库</w:t>
-      </w:r>
-      <w:r>
-        <w:rPr>
-          <w:rFonts w:hint="eastAsia"/>
-          <w:color w:val="FF0000"/>
-        </w:rPr>
-        <w:t xml:space="preserve"> </w:t>
-      </w:r>
-      <w:r>
-        <w:t xml:space="preserve">POST </w:t>
-      </w:r>
-      <w:hyperlink r:id="rId14" w:history="1">
-        <w:r>
-          <w:rPr>
-            <w:rStyle w:val="a5"/>
-          </w:rPr>
-          <w:t>http://localhost:8080/</w:t>
-        </w:r>
-        <w:r>
-          <w:rPr>
-            <w:rStyle w:val="a5"/>
-            <w:rFonts w:hint="eastAsia"/>
-          </w:rPr>
-          <w:t>v1/dataset</w:t>
-        </w:r>
-        <w:r>
-          <w:rPr>
-            <w:rStyle w:val="a5"/>
-          </w:rPr>
-          <w:t xml:space="preserve"> /1/</w:t>
-        </w:r>
-        <w:r>
-          <w:rPr>
-            <w:rStyle w:val="a5"/>
-            <w:rFonts w:hint="eastAsia"/>
-          </w:rPr>
-          <w:t>delete</w:t>
-        </w:r>
-      </w:hyperlink>
-      <w:r>
-        <w:rPr>
-          <w:rFonts w:hint="eastAsia"/>
-        </w:rPr>
-        <w:t xml:space="preserve"> </w:t>
-      </w:r>
-      <w:r>
-        <w:t xml:space="preserve"> </w:t>
+        </w:rPr>
+        <w:t>//</w:t>
+      </w:r>
+      <w:r>
+        <w:rPr>
+          <w:rFonts w:hint="eastAsia"/>
+        </w:rPr>
+        <w:t>以下暂时不实现</w:t>
       </w:r>
     </w:p>
     <w:p>
@@ -1636,18 +2142,67 @@
           <w:tab w:val="left" w:pos="14656"/>
         </w:tabs>
         <w:jc w:val="left"/>
-        <w:rPr>
-          <w:rFonts w:hint="eastAsia"/>
-        </w:rPr>
-      </w:pPr>
-      <w:r>
-        <w:rPr>
-          <w:rFonts w:hint="eastAsia"/>
-        </w:rPr>
-        <w:t>返回</w:t>
-      </w:r>
-      <w:r>
-        <w:t>”True” or”False”</w:t>
+      </w:pPr>
+      <w:r>
+        <w:rPr>
+          <w:rFonts w:hint="eastAsia"/>
+          <w:color w:val="FF0000"/>
+        </w:rPr>
+        <w:t>获取</w:t>
+      </w:r>
+      <w:r>
+        <w:rPr>
+          <w:rFonts w:hint="eastAsia"/>
+          <w:color w:val="FF0000"/>
+        </w:rPr>
+        <w:t>在</w:t>
+      </w:r>
+      <w:r>
+        <w:rPr>
+          <w:rFonts w:hint="eastAsia"/>
+          <w:color w:val="FF0000"/>
+        </w:rPr>
+        <w:t>ID</w:t>
+      </w:r>
+      <w:r>
+        <w:rPr>
+          <w:rFonts w:hint="eastAsia"/>
+          <w:color w:val="FF0000"/>
+        </w:rPr>
+        <w:t>为</w:t>
+      </w:r>
+      <w:r>
+        <w:rPr>
+          <w:rFonts w:hint="eastAsia"/>
+          <w:color w:val="FF0000"/>
+        </w:rPr>
+        <w:t>1</w:t>
+      </w:r>
+      <w:r>
+        <w:rPr>
+          <w:rFonts w:hint="eastAsia"/>
+          <w:color w:val="FF0000"/>
+        </w:rPr>
+        <w:t>的人员</w:t>
+      </w:r>
+      <w:r>
+        <w:rPr>
+          <w:color w:val="FF0000"/>
+        </w:rPr>
+        <w:t>数据库中</w:t>
+      </w:r>
+      <w:r>
+        <w:rPr>
+          <w:rFonts w:hint="eastAsia"/>
+          <w:color w:val="FF0000"/>
+        </w:rPr>
+        <w:t>的所有人员</w:t>
+      </w:r>
+      <w:r>
+        <w:rPr>
+          <w:rFonts w:hint="eastAsia"/>
+        </w:rPr>
+        <w:t>，</w:t>
       </w:r>
     </w:p>
     <w:p>
@@ -1673,13 +2228,196 @@
         </w:tabs>
         <w:jc w:val="left"/>
         <w:rPr>
-          <w:rFonts w:ascii="宋体" w:eastAsia="宋体" w:hAnsi="宋体" w:cs="宋体"/>
-          <w:color w:val="000000"/>
-          <w:kern w:val="0"/>
-          <w:sz w:val="24"/>
-          <w:szCs w:val="24"/>
-        </w:rPr>
-      </w:pPr>
+          <w:rFonts w:hint="eastAsia"/>
+        </w:rPr>
+      </w:pPr>
+      <w:r>
+        <w:rPr>
+          <w:rFonts w:hint="eastAsia"/>
+        </w:rPr>
+        <w:t>GET</w:t>
+      </w:r>
+      <w:r>
+        <w:t xml:space="preserve"> </w:t>
+      </w:r>
+      <w:r>
+        <w:t>http://localhost:8080/</w:t>
+      </w:r>
+      <w:r>
+        <w:rPr>
+          <w:rFonts w:hint="eastAsia"/>
+        </w:rPr>
+        <w:t>v1/</w:t>
+      </w:r>
+      <w:r>
+        <w:rPr>
+          <w:rFonts w:hint="eastAsia"/>
+        </w:rPr>
+        <w:t xml:space="preserve"> </w:t>
+      </w:r>
+      <w:r>
+        <w:t>person-</w:t>
+      </w:r>
+      <w:r>
+        <w:rPr>
+          <w:rFonts w:hint="eastAsia"/>
+        </w:rPr>
+        <w:t>d</w:t>
+      </w:r>
+      <w:r>
+        <w:rPr>
+          <w:rFonts w:hint="eastAsia"/>
+        </w:rPr>
+        <w:t>ata</w:t>
+      </w:r>
+      <w:r>
+        <w:t>base/1</w:t>
+      </w:r>
+    </w:p>
+    <w:p>
+      <w:r>
+        <w:rPr>
+          <w:rFonts w:hint="eastAsia"/>
+          <w:color w:val="FF0000"/>
+        </w:rPr>
+        <w:t>在</w:t>
+      </w:r>
+      <w:r>
+        <w:rPr>
+          <w:rFonts w:hint="eastAsia"/>
+          <w:color w:val="FF0000"/>
+        </w:rPr>
+        <w:t>ID</w:t>
+      </w:r>
+      <w:r>
+        <w:rPr>
+          <w:rFonts w:hint="eastAsia"/>
+          <w:color w:val="FF0000"/>
+        </w:rPr>
+        <w:t>为</w:t>
+      </w:r>
+      <w:r>
+        <w:rPr>
+          <w:rFonts w:hint="eastAsia"/>
+          <w:color w:val="FF0000"/>
+        </w:rPr>
+        <w:t>1</w:t>
+      </w:r>
+      <w:r>
+        <w:rPr>
+          <w:rFonts w:hint="eastAsia"/>
+          <w:color w:val="FF0000"/>
+        </w:rPr>
+        <w:t>的</w:t>
+      </w:r>
+      <w:r>
+        <w:rPr>
+          <w:rFonts w:hint="eastAsia"/>
+          <w:color w:val="FF0000"/>
+        </w:rPr>
+        <w:t>人员</w:t>
+      </w:r>
+      <w:r>
+        <w:rPr>
+          <w:color w:val="FF0000"/>
+        </w:rPr>
+        <w:t>数据库中</w:t>
+      </w:r>
+      <w:r>
+        <w:rPr>
+          <w:rFonts w:hint="eastAsia"/>
+          <w:color w:val="FF0000"/>
+        </w:rPr>
+        <w:t>增加</w:t>
+      </w:r>
+      <w:r>
+        <w:rPr>
+          <w:rFonts w:hint="eastAsia"/>
+          <w:color w:val="FF0000"/>
+        </w:rPr>
+        <w:t>一个</w:t>
+      </w:r>
+      <w:r>
+        <w:rPr>
+          <w:rFonts w:hint="eastAsia"/>
+          <w:color w:val="FF0000"/>
+        </w:rPr>
+        <w:t>人员</w:t>
+      </w:r>
+      <w:r>
+        <w:rPr>
+          <w:rFonts w:hint="eastAsia"/>
+        </w:rPr>
+        <w:t>，</w:t>
+      </w:r>
+      <w:r>
+        <w:t xml:space="preserve"> </w:t>
+      </w:r>
+    </w:p>
+    <w:p>
+      <w:r>
+        <w:t xml:space="preserve">POST </w:t>
+      </w:r>
+      <w:r>
+        <w:t>http://localhost:8080/</w:t>
+      </w:r>
+      <w:r>
+        <w:rPr>
+          <w:rFonts w:hint="eastAsia"/>
+        </w:rPr>
+        <w:t>v1/</w:t>
+      </w:r>
+      <w:r>
+        <w:rPr>
+          <w:rFonts w:hint="eastAsia"/>
+        </w:rPr>
+        <w:t xml:space="preserve"> </w:t>
+      </w:r>
+      <w:r>
+        <w:t>person-</w:t>
+      </w:r>
+      <w:r>
+        <w:rPr>
+          <w:rFonts w:hint="eastAsia"/>
+        </w:rPr>
+        <w:t>d</w:t>
+      </w:r>
+      <w:r>
+        <w:rPr>
+          <w:rFonts w:hint="eastAsia"/>
+        </w:rPr>
+        <w:t>ata</w:t>
+      </w:r>
+      <w:r>
+        <w:t>base</w:t>
+      </w:r>
+      <w:r>
+        <w:t>/1</w:t>
+      </w:r>
+      <w:r>
+        <w:t xml:space="preserve"> </w:t>
+      </w:r>
+      <w:r>
+        <w:rPr>
+          <w:rFonts w:hint="eastAsia"/>
+        </w:rPr>
+        <w:t xml:space="preserve"> </w:t>
+      </w:r>
+      <w:r>
+        <w:t xml:space="preserve"> </w:t>
+      </w:r>
+      <w:r>
+        <w:t xml:space="preserve"> </w:t>
+      </w:r>
+      <w:r>
+        <w:rPr>
+          <w:rFonts w:hint="eastAsia"/>
+        </w:rPr>
+        <w:t xml:space="preserve"> </w:t>
+      </w:r>
+      <w:r>
+        <w:t xml:space="preserve"> </w:t>
+      </w:r>
     </w:p>
     <w:p>
       <w:pPr>
@@ -1703,8 +2441,412 @@
           <w:tab w:val="left" w:pos="14656"/>
         </w:tabs>
         <w:jc w:val="left"/>
-        <w:rPr>
-          <w:rFonts w:ascii="宋体" w:eastAsia="宋体" w:hAnsi="宋体" w:cs="宋体" w:hint="eastAsia"/>
+      </w:pPr>
+      <w:r>
+        <w:rPr>
+          <w:rFonts w:hint="eastAsia"/>
+        </w:rPr>
+        <w:t>返回</w:t>
+      </w:r>
+      <w:r>
+        <w:t>”True” or”False”</w:t>
+      </w:r>
+    </w:p>
+    <w:p>
+      <w:pPr>
+        <w:widowControl/>
+        <w:tabs>
+          <w:tab w:val="left" w:pos="916"/>
+          <w:tab w:val="left" w:pos="1832"/>
+          <w:tab w:val="left" w:pos="2748"/>
+          <w:tab w:val="left" w:pos="3664"/>
+          <w:tab w:val="left" w:pos="4580"/>
+          <w:tab w:val="left" w:pos="5496"/>
+          <w:tab w:val="left" w:pos="6412"/>
+          <w:tab w:val="left" w:pos="7328"/>
+          <w:tab w:val="left" w:pos="8244"/>
+          <w:tab w:val="left" w:pos="9160"/>
+          <w:tab w:val="left" w:pos="10076"/>
+          <w:tab w:val="left" w:pos="10992"/>
+          <w:tab w:val="left" w:pos="11908"/>
+          <w:tab w:val="left" w:pos="12824"/>
+          <w:tab w:val="left" w:pos="13740"/>
+          <w:tab w:val="left" w:pos="14656"/>
+        </w:tabs>
+        <w:jc w:val="left"/>
+      </w:pPr>
+    </w:p>
+    <w:p>
+      <w:r>
+        <w:rPr>
+          <w:rFonts w:hint="eastAsia"/>
+          <w:color w:val="FF0000"/>
+        </w:rPr>
+        <w:t>在</w:t>
+      </w:r>
+      <w:r>
+        <w:rPr>
+          <w:rFonts w:hint="eastAsia"/>
+          <w:color w:val="FF0000"/>
+        </w:rPr>
+        <w:t>ID</w:t>
+      </w:r>
+      <w:r>
+        <w:rPr>
+          <w:rFonts w:hint="eastAsia"/>
+          <w:color w:val="FF0000"/>
+        </w:rPr>
+        <w:t>为</w:t>
+      </w:r>
+      <w:r>
+        <w:rPr>
+          <w:rFonts w:hint="eastAsia"/>
+          <w:color w:val="FF0000"/>
+        </w:rPr>
+        <w:t>1</w:t>
+      </w:r>
+      <w:r>
+        <w:rPr>
+          <w:rFonts w:hint="eastAsia"/>
+          <w:color w:val="FF0000"/>
+        </w:rPr>
+        <w:t>的人员</w:t>
+      </w:r>
+      <w:r>
+        <w:rPr>
+          <w:color w:val="FF0000"/>
+        </w:rPr>
+        <w:t>数据库中</w:t>
+      </w:r>
+      <w:r>
+        <w:rPr>
+          <w:rFonts w:hint="eastAsia"/>
+          <w:color w:val="FF0000"/>
+        </w:rPr>
+        <w:t>更新</w:t>
+      </w:r>
+      <w:r>
+        <w:rPr>
+          <w:rFonts w:hint="eastAsia"/>
+          <w:color w:val="FF0000"/>
+        </w:rPr>
+        <w:t>ID</w:t>
+      </w:r>
+      <w:r>
+        <w:rPr>
+          <w:rFonts w:hint="eastAsia"/>
+          <w:color w:val="FF0000"/>
+        </w:rPr>
+        <w:t>为</w:t>
+      </w:r>
+      <w:r>
+        <w:rPr>
+          <w:rFonts w:hint="eastAsia"/>
+          <w:color w:val="FF0000"/>
+        </w:rPr>
+        <w:t>2</w:t>
+      </w:r>
+      <w:r>
+        <w:rPr>
+          <w:rFonts w:hint="eastAsia"/>
+          <w:color w:val="FF0000"/>
+        </w:rPr>
+        <w:t>一个人员</w:t>
+      </w:r>
+      <w:r>
+        <w:rPr>
+          <w:rFonts w:hint="eastAsia"/>
+        </w:rPr>
+        <w:t>，</w:t>
+      </w:r>
+      <w:r>
+        <w:t xml:space="preserve"> </w:t>
+      </w:r>
+    </w:p>
+    <w:p>
+      <w:pPr>
+        <w:rPr>
+          <w:rFonts w:hint="eastAsia"/>
+        </w:rPr>
+      </w:pPr>
+      <w:r>
+        <w:t xml:space="preserve">POST </w:t>
+      </w:r>
+      <w:r>
+        <w:t>http://localhost:8080/</w:t>
+      </w:r>
+      <w:r>
+        <w:rPr>
+          <w:rFonts w:hint="eastAsia"/>
+        </w:rPr>
+        <w:t>v1/</w:t>
+      </w:r>
+      <w:r>
+        <w:t>person-</w:t>
+      </w:r>
+      <w:r>
+        <w:rPr>
+          <w:rFonts w:hint="eastAsia"/>
+        </w:rPr>
+        <w:t>d</w:t>
+      </w:r>
+      <w:r>
+        <w:rPr>
+          <w:rFonts w:hint="eastAsia"/>
+        </w:rPr>
+        <w:t>ata</w:t>
+      </w:r>
+      <w:r>
+        <w:t>base/1</w:t>
+      </w:r>
+      <w:r>
+        <w:t>/</w:t>
+      </w:r>
+      <w:r>
+        <w:rPr>
+          <w:rFonts w:hint="eastAsia"/>
+        </w:rPr>
+        <w:t>2</w:t>
+      </w:r>
+      <w:r>
+        <w:t>/</w:t>
+      </w:r>
+      <w:r>
+        <w:t>update</w:t>
+      </w:r>
+    </w:p>
+    <w:p>
+      <w:pPr>
+        <w:widowControl/>
+        <w:tabs>
+          <w:tab w:val="left" w:pos="916"/>
+          <w:tab w:val="left" w:pos="1832"/>
+          <w:tab w:val="left" w:pos="2748"/>
+          <w:tab w:val="left" w:pos="3664"/>
+          <w:tab w:val="left" w:pos="4580"/>
+          <w:tab w:val="left" w:pos="5496"/>
+          <w:tab w:val="left" w:pos="6412"/>
+          <w:tab w:val="left" w:pos="7328"/>
+          <w:tab w:val="left" w:pos="8244"/>
+          <w:tab w:val="left" w:pos="9160"/>
+          <w:tab w:val="left" w:pos="10076"/>
+          <w:tab w:val="left" w:pos="10992"/>
+          <w:tab w:val="left" w:pos="11908"/>
+          <w:tab w:val="left" w:pos="12824"/>
+          <w:tab w:val="left" w:pos="13740"/>
+          <w:tab w:val="left" w:pos="14656"/>
+        </w:tabs>
+        <w:jc w:val="left"/>
+      </w:pPr>
+      <w:r>
+        <w:rPr>
+          <w:rFonts w:hint="eastAsia"/>
+        </w:rPr>
+        <w:t>返回</w:t>
+      </w:r>
+      <w:r>
+        <w:t>”True” or”False”</w:t>
+      </w:r>
+    </w:p>
+    <w:p>
+      <w:pPr>
+        <w:rPr>
+          <w:color w:val="FF0000"/>
+        </w:rPr>
+      </w:pPr>
+    </w:p>
+    <w:p>
+      <w:r>
+        <w:rPr>
+          <w:rFonts w:hint="eastAsia"/>
+          <w:color w:val="FF0000"/>
+        </w:rPr>
+        <w:t>在</w:t>
+      </w:r>
+      <w:r>
+        <w:rPr>
+          <w:rFonts w:hint="eastAsia"/>
+          <w:color w:val="FF0000"/>
+        </w:rPr>
+        <w:t>ID</w:t>
+      </w:r>
+      <w:r>
+        <w:rPr>
+          <w:rFonts w:hint="eastAsia"/>
+          <w:color w:val="FF0000"/>
+        </w:rPr>
+        <w:t>为</w:t>
+      </w:r>
+      <w:r>
+        <w:rPr>
+          <w:rFonts w:hint="eastAsia"/>
+          <w:color w:val="FF0000"/>
+        </w:rPr>
+        <w:t>1</w:t>
+      </w:r>
+      <w:r>
+        <w:rPr>
+          <w:rFonts w:hint="eastAsia"/>
+          <w:color w:val="FF0000"/>
+        </w:rPr>
+        <w:t>的人员</w:t>
+      </w:r>
+      <w:r>
+        <w:rPr>
+          <w:color w:val="FF0000"/>
+        </w:rPr>
+        <w:t>数据库中</w:t>
+      </w:r>
+      <w:r>
+        <w:rPr>
+          <w:rFonts w:hint="eastAsia"/>
+          <w:color w:val="FF0000"/>
+        </w:rPr>
+        <w:t>删除</w:t>
+      </w:r>
+      <w:r>
+        <w:rPr>
+          <w:rFonts w:hint="eastAsia"/>
+          <w:color w:val="FF0000"/>
+        </w:rPr>
+        <w:t>ID</w:t>
+      </w:r>
+      <w:r>
+        <w:rPr>
+          <w:rFonts w:hint="eastAsia"/>
+          <w:color w:val="FF0000"/>
+        </w:rPr>
+        <w:t>为</w:t>
+      </w:r>
+      <w:r>
+        <w:rPr>
+          <w:rFonts w:hint="eastAsia"/>
+          <w:color w:val="FF0000"/>
+        </w:rPr>
+        <w:t>2</w:t>
+      </w:r>
+      <w:r>
+        <w:rPr>
+          <w:rFonts w:hint="eastAsia"/>
+          <w:color w:val="FF0000"/>
+        </w:rPr>
+        <w:t>的</w:t>
+      </w:r>
+      <w:r>
+        <w:rPr>
+          <w:rFonts w:hint="eastAsia"/>
+          <w:color w:val="FF0000"/>
+        </w:rPr>
+        <w:t>一个人员</w:t>
+      </w:r>
+      <w:r>
+        <w:rPr>
+          <w:rFonts w:hint="eastAsia"/>
+        </w:rPr>
+        <w:t>，</w:t>
+      </w:r>
+      <w:r>
+        <w:t xml:space="preserve"> </w:t>
+      </w:r>
+    </w:p>
+    <w:p>
+      <w:r>
+        <w:t xml:space="preserve">POST </w:t>
+      </w:r>
+      <w:hyperlink r:id="rId11" w:history="1">
+        <w:r>
+          <w:rPr>
+            <w:rStyle w:val="a5"/>
+          </w:rPr>
+          <w:t>http://localhost:8080/</w:t>
+        </w:r>
+        <w:r>
+          <w:rPr>
+            <w:rStyle w:val="a5"/>
+            <w:rFonts w:hint="eastAsia"/>
+          </w:rPr>
+          <w:t>v1/</w:t>
+        </w:r>
+        <w:r>
+          <w:rPr>
+            <w:rStyle w:val="a5"/>
+          </w:rPr>
+          <w:t>person-</w:t>
+        </w:r>
+        <w:r>
+          <w:rPr>
+            <w:rStyle w:val="a5"/>
+            <w:rFonts w:hint="eastAsia"/>
+          </w:rPr>
+          <w:t>data</w:t>
+        </w:r>
+        <w:r>
+          <w:rPr>
+            <w:rStyle w:val="a5"/>
+          </w:rPr>
+          <w:t>base/1/2/delete</w:t>
+        </w:r>
+      </w:hyperlink>
+    </w:p>
+    <w:p>
+      <w:r>
+        <w:rPr>
+          <w:rFonts w:hint="eastAsia"/>
+        </w:rPr>
+        <w:t>返回</w:t>
+      </w:r>
+      <w:r>
+        <w:t>”True” or”False”</w:t>
+      </w:r>
+    </w:p>
+    <w:p>
+      <w:pPr>
+        <w:widowControl/>
+        <w:tabs>
+          <w:tab w:val="left" w:pos="916"/>
+          <w:tab w:val="left" w:pos="1832"/>
+          <w:tab w:val="left" w:pos="2748"/>
+          <w:tab w:val="left" w:pos="3664"/>
+          <w:tab w:val="left" w:pos="4580"/>
+          <w:tab w:val="left" w:pos="5496"/>
+          <w:tab w:val="left" w:pos="6412"/>
+          <w:tab w:val="left" w:pos="7328"/>
+          <w:tab w:val="left" w:pos="8244"/>
+          <w:tab w:val="left" w:pos="9160"/>
+          <w:tab w:val="left" w:pos="10076"/>
+          <w:tab w:val="left" w:pos="10992"/>
+          <w:tab w:val="left" w:pos="11908"/>
+          <w:tab w:val="left" w:pos="12824"/>
+          <w:tab w:val="left" w:pos="13740"/>
+          <w:tab w:val="left" w:pos="14656"/>
+        </w:tabs>
+        <w:jc w:val="left"/>
+      </w:pPr>
+    </w:p>
+    <w:p>
+      <w:pPr>
+        <w:widowControl/>
+        <w:tabs>
+          <w:tab w:val="left" w:pos="916"/>
+          <w:tab w:val="left" w:pos="1832"/>
+          <w:tab w:val="left" w:pos="2748"/>
+          <w:tab w:val="left" w:pos="3664"/>
+          <w:tab w:val="left" w:pos="4580"/>
+          <w:tab w:val="left" w:pos="5496"/>
+          <w:tab w:val="left" w:pos="6412"/>
+          <w:tab w:val="left" w:pos="7328"/>
+          <w:tab w:val="left" w:pos="8244"/>
+          <w:tab w:val="left" w:pos="9160"/>
+          <w:tab w:val="left" w:pos="10076"/>
+          <w:tab w:val="left" w:pos="10992"/>
+          <w:tab w:val="left" w:pos="11908"/>
+          <w:tab w:val="left" w:pos="12824"/>
+          <w:tab w:val="left" w:pos="13740"/>
+          <w:tab w:val="left" w:pos="14656"/>
+        </w:tabs>
+        <w:jc w:val="left"/>
+        <w:rPr>
+          <w:rFonts w:ascii="宋体" w:eastAsia="宋体" w:hAnsi="宋体" w:cs="宋体"/>
           <w:color w:val="000000"/>
           <w:kern w:val="0"/>
           <w:sz w:val="24"/>
@@ -1714,9 +2856,11 @@
     </w:p>
     <w:p>
       <w:pPr>
+        <w:widowControl/>
+        <w:jc w:val="left"/>
         <w:rPr>
           <w:rFonts w:ascii="宋体" w:eastAsia="宋体" w:hAnsi="宋体" w:cs="宋体"/>
-          <w:color w:val="FF0000"/>
+          <w:color w:val="000000"/>
           <w:kern w:val="0"/>
           <w:sz w:val="24"/>
           <w:szCs w:val="24"/>
@@ -1725,25 +2869,88 @@
       <w:r>
         <w:rPr>
           <w:rFonts w:ascii="宋体" w:eastAsia="宋体" w:hAnsi="宋体" w:cs="宋体"/>
-          <w:color w:val="FF0000"/>
+          <w:color w:val="000000"/>
           <w:kern w:val="0"/>
           <w:sz w:val="24"/>
           <w:szCs w:val="24"/>
         </w:rPr>
-        <w:t>Surveillance task</w:t>
-      </w:r>
-      <w:r>
-        <w:rPr>
-          <w:rFonts w:ascii="宋体" w:eastAsia="宋体" w:hAnsi="宋体" w:cs="宋体" w:hint="eastAsia"/>
-          <w:color w:val="FF0000"/>
+        <w:br w:type="page"/>
+      </w:r>
+    </w:p>
+    <w:p>
+      <w:pPr>
+        <w:widowControl/>
+        <w:tabs>
+          <w:tab w:val="left" w:pos="916"/>
+          <w:tab w:val="left" w:pos="1832"/>
+          <w:tab w:val="left" w:pos="2748"/>
+          <w:tab w:val="left" w:pos="3664"/>
+          <w:tab w:val="left" w:pos="4580"/>
+          <w:tab w:val="left" w:pos="5496"/>
+          <w:tab w:val="left" w:pos="6412"/>
+          <w:tab w:val="left" w:pos="7328"/>
+          <w:tab w:val="left" w:pos="8244"/>
+          <w:tab w:val="left" w:pos="9160"/>
+          <w:tab w:val="left" w:pos="10076"/>
+          <w:tab w:val="left" w:pos="10992"/>
+          <w:tab w:val="left" w:pos="11908"/>
+          <w:tab w:val="left" w:pos="12824"/>
+          <w:tab w:val="left" w:pos="13740"/>
+          <w:tab w:val="left" w:pos="14656"/>
+        </w:tabs>
+        <w:jc w:val="left"/>
+        <w:rPr>
+          <w:rFonts w:ascii="宋体" w:eastAsia="宋体" w:hAnsi="宋体" w:cs="宋体"/>
+          <w:color w:val="000000"/>
           <w:kern w:val="0"/>
           <w:sz w:val="24"/>
           <w:szCs w:val="24"/>
         </w:rPr>
+      </w:pPr>
+    </w:p>
+    <w:p>
+      <w:pPr>
+        <w:rPr>
+          <w:rFonts w:ascii="宋体" w:eastAsia="宋体" w:hAnsi="宋体" w:cs="宋体"/>
+          <w:color w:val="FF0000"/>
+          <w:kern w:val="0"/>
+          <w:sz w:val="24"/>
+          <w:szCs w:val="24"/>
+        </w:rPr>
+      </w:pPr>
+      <w:r>
+        <w:rPr>
+          <w:rFonts w:ascii="宋体" w:eastAsia="宋体" w:hAnsi="宋体" w:cs="宋体"/>
+          <w:color w:val="FF0000"/>
+          <w:kern w:val="0"/>
+          <w:sz w:val="24"/>
+          <w:szCs w:val="24"/>
+        </w:rPr>
+        <w:t>Surveillance task</w:t>
+      </w:r>
+      <w:r>
+        <w:rPr>
+          <w:rFonts w:ascii="宋体" w:eastAsia="宋体" w:hAnsi="宋体" w:cs="宋体" w:hint="eastAsia"/>
+          <w:color w:val="FF0000"/>
+          <w:kern w:val="0"/>
+          <w:sz w:val="24"/>
+          <w:szCs w:val="24"/>
+        </w:rPr>
         <w:t>布控任务</w:t>
       </w:r>
     </w:p>
     <w:p>
+      <w:pPr>
+        <w:rPr>
+          <w:rFonts w:ascii="宋体" w:eastAsia="宋体" w:hAnsi="宋体" w:cs="宋体" w:hint="eastAsia"/>
+          <w:color w:val="FF0000"/>
+          <w:kern w:val="0"/>
+          <w:sz w:val="24"/>
+          <w:szCs w:val="24"/>
+        </w:rPr>
+      </w:pPr>
+    </w:p>
+    <w:p>
       <w:r>
         <w:rPr>
           <w:rFonts w:hint="eastAsia"/>
@@ -1774,7 +2981,7 @@
       <w:r>
         <w:t xml:space="preserve"> </w:t>
       </w:r>
-      <w:hyperlink r:id="rId15" w:history="1">
+      <w:hyperlink r:id="rId12" w:history="1">
         <w:r>
           <w:rPr>
             <w:rStyle w:val="a5"/>
@@ -1797,6 +3004,9 @@
       </w:hyperlink>
     </w:p>
     <w:p>
+      <w:pPr>
+        <w:jc w:val="left"/>
+      </w:pPr>
       <w:r>
         <w:rPr>
           <w:rFonts w:hint="eastAsia"/>
@@ -1815,6 +3025,11 @@
         </w:rPr>
         <w:t>数据</w:t>
       </w:r>
+    </w:p>
+    <w:p>
+      <w:pPr>
+        <w:jc w:val="left"/>
+      </w:pPr>
       <w:r>
         <w:rPr>
           <w:rFonts w:hint="eastAsia"/>
@@ -1831,7 +3046,73 @@
         <w:rPr>
           <w:rFonts w:hint="eastAsia"/>
         </w:rPr>
-        <w:t>2","DatasetID":1,"DeviceID":1,"Type":null,"Remark":""}]</w:t>
+        <w:t>2","DatasetID":1,"DeviceID":1,"Type":null,"Remark":""</w:t>
+      </w:r>
+      <w:r>
+        <w:rPr>
+          <w:rFonts w:hint="eastAsia"/>
+        </w:rPr>
+        <w:t>,</w:t>
+      </w:r>
+      <w:r>
+        <w:t>”StartTime”:”</w:t>
+      </w:r>
+      <w:r>
+        <w:rPr>
+          <w:rFonts w:hint="eastAsia"/>
+        </w:rPr>
+        <w:t xml:space="preserve"> </w:t>
+      </w:r>
+      <w:r>
+        <w:rPr>
+          <w:rFonts w:hint="eastAsia"/>
+        </w:rPr>
+        <w:t>2017-10-22 12:19:28</w:t>
+      </w:r>
+      <w:r>
+        <w:t>”</w:t>
+      </w:r>
+      <w:r>
+        <w:t>,</w:t>
+      </w:r>
+      <w:r>
+        <w:t xml:space="preserve"> </w:t>
+      </w:r>
+      <w:r>
+        <w:t>”</w:t>
+      </w:r>
+      <w:r>
+        <w:t xml:space="preserve"> </w:t>
+      </w:r>
+      <w:r>
+        <w:t>End</w:t>
+      </w:r>
+      <w:r>
+        <w:t>Time</w:t>
+      </w:r>
+      <w:r>
+        <w:t>”:”</w:t>
+      </w:r>
+      <w:r>
+        <w:rPr>
+          <w:rFonts w:hint="eastAsia"/>
+        </w:rPr>
+        <w:t xml:space="preserve"> </w:t>
+      </w:r>
+      <w:r>
+        <w:rPr>
+          <w:rFonts w:hint="eastAsia"/>
+        </w:rPr>
+        <w:t>2017-10-22 12:19:28</w:t>
+      </w:r>
+      <w:r>
+        <w:t>”</w:t>
+      </w:r>
+      <w:r>
+        <w:rPr>
+          <w:rFonts w:hint="eastAsia"/>
+        </w:rPr>
+        <w:t>}]</w:t>
       </w:r>
     </w:p>
     <w:p/>
@@ -1894,7 +3175,7 @@
       <w:r>
         <w:t xml:space="preserve"> </w:t>
       </w:r>
-      <w:hyperlink r:id="rId16" w:history="1">
+      <w:hyperlink r:id="rId13" w:history="1">
         <w:r>
           <w:rPr>
             <w:rStyle w:val="a5"/>
@@ -1923,6 +3204,9 @@
       </w:r>
     </w:p>
     <w:p>
+      <w:pPr>
+        <w:jc w:val="left"/>
+      </w:pPr>
       <w:r>
         <w:rPr>
           <w:rFonts w:hint="eastAsia"/>
@@ -1947,6 +3231,11 @@
         </w:rPr>
         <w:t xml:space="preserve"> </w:t>
       </w:r>
+    </w:p>
+    <w:p>
+      <w:pPr>
+        <w:jc w:val="left"/>
+      </w:pPr>
       <w:r>
         <w:rPr>
           <w:rFonts w:hint="eastAsia"/>
@@ -1963,17 +3252,67 @@
         <w:rPr>
           <w:rFonts w:hint="eastAsia"/>
         </w:rPr>
-        <w:t>2","DatasetID":1,"Devic</w:t>
-      </w:r>
-      <w:r>
-        <w:rPr>
-          <w:rFonts w:hint="eastAsia"/>
-        </w:rPr>
-        <w:t>eID":1,"Type":null,"Remark":""}</w:t>
+        <w:t>2","DatasetID":1,"DeviceID":1,"Type":null,"Remark":""</w:t>
+      </w:r>
+      <w:r>
+        <w:rPr>
+          <w:rFonts w:hint="eastAsia"/>
+        </w:rPr>
+        <w:t>,</w:t>
+      </w:r>
+      <w:r>
+        <w:t>”StartTime”:”</w:t>
+      </w:r>
+      <w:r>
+        <w:rPr>
+          <w:rFonts w:hint="eastAsia"/>
+        </w:rPr>
+        <w:t xml:space="preserve"> </w:t>
+      </w:r>
+      <w:r>
+        <w:rPr>
+          <w:rFonts w:hint="eastAsia"/>
+        </w:rPr>
+        <w:t>2017-10-22 12:19:28</w:t>
+      </w:r>
+      <w:r>
+        <w:t>”,</w:t>
+      </w:r>
+      <w:r>
+        <w:t xml:space="preserve"> </w:t>
+      </w:r>
+      <w:r>
+        <w:t>”</w:t>
+      </w:r>
+      <w:r>
+        <w:t xml:space="preserve"> </w:t>
+      </w:r>
+      <w:r>
+        <w:t>EndTime”:”</w:t>
+      </w:r>
+      <w:r>
+        <w:rPr>
+          <w:rFonts w:hint="eastAsia"/>
+        </w:rPr>
+        <w:t xml:space="preserve"> </w:t>
+      </w:r>
+      <w:r>
+        <w:rPr>
+          <w:rFonts w:hint="eastAsia"/>
+        </w:rPr>
+        <w:t>2017-10-22 12:19:28</w:t>
+      </w:r>
+      <w:r>
+        <w:t>”</w:t>
+      </w:r>
+      <w:r>
+        <w:rPr>
+          <w:rFonts w:hint="eastAsia"/>
+        </w:rPr>
+        <w:t>}</w:t>
       </w:r>
     </w:p>
     <w:p/>
-    <w:p/>
     <w:p>
       <w:r>
         <w:rPr>
@@ -1999,7 +3338,7 @@
       <w:r>
         <w:t xml:space="preserve">POST </w:t>
       </w:r>
-      <w:hyperlink r:id="rId17" w:history="1">
+      <w:hyperlink r:id="rId14" w:history="1">
         <w:r>
           <w:rPr>
             <w:rStyle w:val="a5"/>
@@ -2060,34 +3399,17 @@
       </w:r>
     </w:p>
     <w:p>
-      <w:pPr>
-        <w:rPr>
-          <w:rFonts w:hint="eastAsia"/>
-        </w:rPr>
-      </w:pPr>
-      <w:r>
-        <w:rPr>
-          <w:rFonts w:hint="eastAsia"/>
-        </w:rPr>
-        <w:t>{"ID":1,"Name":"</w:t>
-      </w:r>
-      <w:r>
-        <w:rPr>
-          <w:rFonts w:hint="eastAsia"/>
-        </w:rPr>
-        <w:t>任务</w:t>
-      </w:r>
-      <w:r>
-        <w:rPr>
-          <w:rFonts w:hint="eastAsia"/>
-        </w:rPr>
-        <w:t>2","DatasetID":1,"Devic</w:t>
-      </w:r>
-      <w:r>
-        <w:rPr>
-          <w:rFonts w:hint="eastAsia"/>
-        </w:rPr>
-        <w:t>eID":1,"Type":null,"Remark":""}</w:t>
+      <w:r>
+        <w:rPr>
+          <w:rFonts w:hint="eastAsia"/>
+        </w:rPr>
+        <w:t>Joson</w:t>
+      </w:r>
+      <w:r>
+        <w:rPr>
+          <w:rFonts w:hint="eastAsia"/>
+        </w:rPr>
+        <w:t>同上</w:t>
       </w:r>
     </w:p>
     <w:p>
@@ -2112,9 +3434,6 @@
           <w:tab w:val="left" w:pos="14656"/>
         </w:tabs>
         <w:jc w:val="left"/>
-        <w:rPr>
-          <w:rFonts w:hint="eastAsia"/>
-        </w:rPr>
       </w:pPr>
       <w:r>
         <w:rPr>
@@ -2212,7 +3531,7 @@
       <w:r>
         <w:t xml:space="preserve">POST </w:t>
       </w:r>
-      <w:hyperlink r:id="rId18" w:history="1">
+      <w:hyperlink r:id="rId15" w:history="1">
         <w:r>
           <w:rPr>
             <w:rStyle w:val="a5"/>
@@ -2346,9 +3665,6 @@
           <w:tab w:val="left" w:pos="14656"/>
         </w:tabs>
         <w:jc w:val="left"/>
-        <w:rPr>
-          <w:rFonts w:hint="eastAsia"/>
-        </w:rPr>
       </w:pPr>
       <w:r>
         <w:rPr>
@@ -2490,7 +3806,7 @@
       <w:r>
         <w:t xml:space="preserve">POST </w:t>
       </w:r>
-      <w:hyperlink r:id="rId19" w:history="1">
+      <w:hyperlink r:id="rId16" w:history="1">
         <w:r>
           <w:rPr>
             <w:rStyle w:val="a5"/>
@@ -2550,23 +3866,12 @@
           <w:tab w:val="left" w:pos="14656"/>
         </w:tabs>
         <w:jc w:val="left"/>
-        <w:rPr>
-          <w:rFonts w:hint="eastAsia"/>
-        </w:rPr>
-      </w:pPr>
-      <w:r>
-        <w:rPr>
-          <w:rFonts w:hint="eastAsia"/>
-        </w:rPr>
-        <w:t>返</w:t>
-      </w:r>
-      <w:bookmarkStart w:id="0" w:name="_GoBack"/>
-      <w:bookmarkEnd w:id="0"/>
-      <w:r>
-        <w:rPr>
-          <w:rFonts w:hint="eastAsia"/>
-        </w:rPr>
-        <w:t>回</w:t>
+      </w:pPr>
+      <w:r>
+        <w:rPr>
+          <w:rFonts w:hint="eastAsia"/>
+        </w:rPr>
+        <w:t>返回</w:t>
       </w:r>
       <w:r>
         <w:t>”True” or”False”</w:t>
@@ -2586,7 +3891,7 @@
     <w:p>
       <w:pPr>
         <w:rPr>
-          <w:rFonts w:ascii="宋体" w:eastAsia="宋体" w:hAnsi="宋体" w:cs="宋体" w:hint="eastAsia"/>
+          <w:rFonts w:ascii="宋体" w:eastAsia="宋体" w:hAnsi="宋体" w:cs="宋体"/>
           <w:color w:val="000000"/>
           <w:kern w:val="0"/>
           <w:sz w:val="24"/>
@@ -2594,12 +3899,83 @@
         </w:rPr>
       </w:pPr>
     </w:p>
-    <w:p/>
-    <w:p>
-      <w:r>
-        <w:t xml:space="preserve">GET </w:t>
-      </w:r>
-      <w:hyperlink r:id="rId20" w:history="1">
+    <w:p>
+      <w:pPr>
+        <w:widowControl/>
+        <w:jc w:val="left"/>
+      </w:pPr>
+      <w:r>
+        <w:br w:type="page"/>
+      </w:r>
+    </w:p>
+    <w:p>
+      <w:r>
+        <w:lastRenderedPageBreak/>
+        <w:t>H</w:t>
+      </w:r>
+      <w:r>
+        <w:rPr>
+          <w:rFonts w:hint="eastAsia"/>
+        </w:rPr>
+        <w:t>italert</w:t>
+      </w:r>
+    </w:p>
+    <w:p>
+      <w:pPr>
+        <w:rPr>
+          <w:color w:val="FF0000"/>
+        </w:rPr>
+      </w:pPr>
+      <w:r>
+        <w:rPr>
+          <w:color w:val="FF0000"/>
+        </w:rPr>
+        <w:t>W</w:t>
+      </w:r>
+      <w:r>
+        <w:rPr>
+          <w:rFonts w:hint="eastAsia"/>
+          <w:color w:val="FF0000"/>
+        </w:rPr>
+        <w:t>ebsocket</w:t>
+      </w:r>
+      <w:r>
+        <w:rPr>
+          <w:color w:val="FF0000"/>
+        </w:rPr>
+        <w:t>(</w:t>
+      </w:r>
+      <w:r>
+        <w:rPr>
+          <w:color w:val="FF0000"/>
+        </w:rPr>
+        <w:t>Hybi13</w:t>
+      </w:r>
+      <w:r>
+        <w:rPr>
+          <w:color w:val="FF0000"/>
+        </w:rPr>
+        <w:t>,</w:t>
+      </w:r>
+      <w:r>
+        <w:rPr>
+          <w:color w:val="FF0000"/>
+        </w:rPr>
+        <w:t xml:space="preserve"> </w:t>
+      </w:r>
+      <w:r>
+        <w:rPr>
+          <w:color w:val="FF0000"/>
+        </w:rPr>
+        <w:t>Hybi14)</w:t>
+      </w:r>
+      <w:r>
+        <w:rPr>
+          <w:color w:val="FF0000"/>
+        </w:rPr>
+        <w:t xml:space="preserve">  </w:t>
+      </w:r>
+      <w:hyperlink r:id="rId17" w:history="1">
         <w:r>
           <w:rPr>
             <w:rStyle w:val="a5"/>
@@ -2624,53 +4000,23 @@
         <w:t xml:space="preserve">  </w:t>
       </w:r>
       <w:r>
-        <w:rPr>
-          <w:rFonts w:hint="eastAsia"/>
-        </w:rPr>
-        <w:t>建立长连接</w:t>
-      </w:r>
-      <w:r>
-        <w:rPr>
-          <w:rFonts w:hint="eastAsia"/>
-        </w:rPr>
-        <w:t>，</w:t>
-      </w:r>
-      <w:r>
-        <w:rPr>
-          <w:rFonts w:hint="eastAsia"/>
-        </w:rPr>
-        <w:t>不断</w:t>
-      </w:r>
-      <w:r>
-        <w:rPr>
-          <w:rFonts w:hint="eastAsia"/>
-        </w:rPr>
-        <w:t>接受</w:t>
-      </w:r>
-      <w:r>
-        <w:rPr>
-          <w:rFonts w:hint="eastAsia"/>
-          <w:color w:val="FF0000"/>
-        </w:rPr>
-        <w:t>布控</w:t>
-      </w:r>
-      <w:r>
-        <w:rPr>
-          <w:rFonts w:hint="eastAsia"/>
-          <w:color w:val="FF0000"/>
-        </w:rPr>
-        <w:t>任务</w:t>
-      </w:r>
-      <w:r>
-        <w:rPr>
-          <w:color w:val="FF0000"/>
+        <w:t>Websocket</w:t>
+      </w:r>
+      <w:r>
+        <w:rPr>
+          <w:rFonts w:hint="eastAsia"/>
+        </w:rPr>
+        <w:t>，开启</w:t>
+      </w:r>
+      <w:r>
+        <w:rPr>
+          <w:rFonts w:hint="eastAsia"/>
         </w:rPr>
         <w:t>ID</w:t>
       </w:r>
       <w:r>
         <w:rPr>
           <w:rFonts w:hint="eastAsia"/>
-          <w:color w:val="FF0000"/>
         </w:rPr>
         <w:t>为</w:t>
       </w:r>
@@ -2684,32 +4030,515 @@
       <w:r>
         <w:rPr>
           <w:rFonts w:hint="eastAsia"/>
-        </w:rPr>
-        <w:t>的任务</w:t>
-      </w:r>
-      <w:r>
-        <w:rPr>
-          <w:rFonts w:hint="eastAsia"/>
-        </w:rPr>
-        <w:t>数据</w:t>
-      </w:r>
-      <w:r>
-        <w:rPr>
-          <w:rFonts w:hint="eastAsia"/>
-        </w:rPr>
-        <w:t>，返回</w:t>
-      </w:r>
-      <w:r>
-        <w:rPr>
-          <w:rFonts w:hint="eastAsia"/>
-        </w:rPr>
-        <w:t>JSON</w:t>
-      </w:r>
-      <w:r>
-        <w:rPr>
-          <w:rFonts w:hint="eastAsia"/>
-        </w:rPr>
-        <w:t>数据</w:t>
+          <w:color w:val="FF0000"/>
+        </w:rPr>
+        <w:t>的布控任务</w:t>
+      </w:r>
+      <w:r>
+        <w:rPr>
+          <w:rFonts w:hint="eastAsia"/>
+          <w:color w:val="FF0000"/>
+        </w:rPr>
+        <w:t>，客户端样例为</w:t>
+      </w:r>
+      <w:r>
+        <w:rPr>
+          <w:rFonts w:hint="eastAsia"/>
+          <w:color w:val="FF0000"/>
+        </w:rPr>
+        <w:t>client.</w:t>
+      </w:r>
+      <w:r>
+        <w:rPr>
+          <w:color w:val="FF0000"/>
+        </w:rPr>
+        <w:t>H</w:t>
+      </w:r>
+      <w:r>
+        <w:rPr>
+          <w:rFonts w:hint="eastAsia"/>
+          <w:color w:val="FF0000"/>
+        </w:rPr>
+        <w:t>tml</w:t>
+      </w:r>
+    </w:p>
+    <w:p>
+      <w:r>
+        <w:rPr>
+          <w:rFonts w:hint="eastAsia"/>
+          <w:color w:val="FF0000"/>
+        </w:rPr>
+        <w:t>连接完毕</w:t>
+      </w:r>
+      <w:r>
+        <w:rPr>
+          <w:rFonts w:hint="eastAsia"/>
+          <w:color w:val="FF0000"/>
+        </w:rPr>
+        <w:t xml:space="preserve"> </w:t>
+      </w:r>
+      <w:r>
+        <w:rPr>
+          <w:rFonts w:hint="eastAsia"/>
+          <w:color w:val="FF0000"/>
+        </w:rPr>
+        <w:t>则开启任务</w:t>
+      </w:r>
+      <w:r>
+        <w:rPr>
+          <w:color w:val="FF0000"/>
+        </w:rPr>
+        <w:t>,</w:t>
+      </w:r>
+      <w:r>
+        <w:rPr>
+          <w:rFonts w:hint="eastAsia"/>
+          <w:color w:val="FF0000"/>
+        </w:rPr>
+        <w:t xml:space="preserve"> </w:t>
+      </w:r>
+      <w:r>
+        <w:rPr>
+          <w:rFonts w:hint="eastAsia"/>
+          <w:color w:val="FF0000"/>
+        </w:rPr>
+        <w:t>客户端关闭</w:t>
+      </w:r>
+      <w:r>
+        <w:rPr>
+          <w:color w:val="FF0000"/>
+        </w:rPr>
+        <w:t>W</w:t>
+      </w:r>
+      <w:r>
+        <w:rPr>
+          <w:rFonts w:hint="eastAsia"/>
+          <w:color w:val="FF0000"/>
+        </w:rPr>
+        <w:t>ebsocket</w:t>
+      </w:r>
+      <w:r>
+        <w:rPr>
+          <w:rFonts w:hint="eastAsia"/>
+          <w:color w:val="FF0000"/>
+        </w:rPr>
+        <w:t>则，布控任务停止</w:t>
+      </w:r>
+      <w:r>
+        <w:rPr>
+          <w:color w:val="FF0000"/>
+        </w:rPr>
+        <w:t xml:space="preserve"> </w:t>
+      </w:r>
+    </w:p>
+    <w:p>
+      <w:r>
+        <w:rPr>
+          <w:rFonts w:hint="eastAsia"/>
+          <w:color w:val="FF0000"/>
+        </w:rPr>
+        <w:t>同一时间只能有一个布控任务，若开启多次，只有第一次开启成功，后面的连接返回</w:t>
+      </w:r>
+      <w:r>
+        <w:rPr>
+          <w:color w:val="FF0000"/>
+        </w:rPr>
+        <w:t>”False”</w:t>
+      </w:r>
+      <w:r>
+        <w:rPr>
+          <w:rFonts w:hint="eastAsia"/>
+          <w:color w:val="FF0000"/>
+        </w:rPr>
+        <w:t>，而后服务端自动关闭</w:t>
+      </w:r>
+      <w:r>
+        <w:t>Websocket</w:t>
+      </w:r>
+    </w:p>
+    <w:p>
+      <w:r>
+        <w:rPr>
+          <w:rFonts w:hint="eastAsia"/>
+        </w:rPr>
+        <w:t>返回</w:t>
+      </w:r>
+      <w:r>
+        <w:rPr>
+          <w:rFonts w:hint="eastAsia"/>
+        </w:rPr>
+        <w:t>Json</w:t>
+      </w:r>
+      <w:r>
+        <w:rPr>
+          <w:rFonts w:hint="eastAsia"/>
+        </w:rPr>
+        <w:t>数组</w:t>
+      </w:r>
+    </w:p>
+    <w:p/>
+    <w:p>
+      <w:r>
+        <w:rPr>
+          <w:rFonts w:hint="eastAsia"/>
+        </w:rPr>
+        <w:t>FaceQueryImagePath</w:t>
+      </w:r>
+      <w:r>
+        <w:rPr>
+          <w:rFonts w:hint="eastAsia"/>
+        </w:rPr>
+        <w:t>：检测的人脸</w:t>
+      </w:r>
+    </w:p>
+    <w:p>
+      <w:r>
+        <w:rPr>
+          <w:rFonts w:hint="eastAsia"/>
+        </w:rPr>
+        <w:t>Threshold</w:t>
+      </w:r>
+      <w:r>
+        <w:rPr>
+          <w:rFonts w:hint="eastAsia"/>
+        </w:rPr>
+        <w:t>：设置的阈值</w:t>
+      </w:r>
+    </w:p>
+    <w:p>
+      <w:r>
+        <w:rPr>
+          <w:rFonts w:hint="eastAsia"/>
+        </w:rPr>
+        <w:t>OccurTime</w:t>
+      </w:r>
+      <w:r>
+        <w:rPr>
+          <w:rFonts w:hint="eastAsia"/>
+        </w:rPr>
+        <w:t>：发生的时间</w:t>
+      </w:r>
+    </w:p>
+    <w:p/>
+    <w:p>
+      <w:pPr>
+        <w:rPr>
+          <w:color w:val="FF0000"/>
+        </w:rPr>
+      </w:pPr>
+      <w:r>
+        <w:rPr>
+          <w:rFonts w:hint="eastAsia"/>
+          <w:color w:val="FF0000"/>
+        </w:rPr>
+        <w:t>Details</w:t>
+      </w:r>
+      <w:r>
+        <w:rPr>
+          <w:rFonts w:hint="eastAsia"/>
+          <w:color w:val="FF0000"/>
+        </w:rPr>
+        <w:t>：比对细节</w:t>
+      </w:r>
+      <w:r>
+        <w:rPr>
+          <w:rFonts w:hint="eastAsia"/>
+          <w:color w:val="FF0000"/>
+        </w:rPr>
+        <w:t>.</w:t>
+      </w:r>
+      <w:r>
+        <w:rPr>
+          <w:rFonts w:hint="eastAsia"/>
+          <w:color w:val="FF0000"/>
+        </w:rPr>
+        <w:t>为空时</w:t>
+      </w:r>
+      <w:r>
+        <w:rPr>
+          <w:rFonts w:hint="eastAsia"/>
+          <w:color w:val="FF0000"/>
+        </w:rPr>
+        <w:t xml:space="preserve"> </w:t>
+      </w:r>
+      <w:r>
+        <w:rPr>
+          <w:rFonts w:hint="eastAsia"/>
+          <w:color w:val="FF0000"/>
+        </w:rPr>
+        <w:t>当作人脸检测来用</w:t>
+      </w:r>
+    </w:p>
+    <w:p>
+      <w:pPr>
+        <w:rPr>
+          <w:rFonts w:hint="eastAsia"/>
+          <w:color w:val="FF0000"/>
+        </w:rPr>
+      </w:pPr>
+    </w:p>
+    <w:p>
+      <w:pPr>
+        <w:jc w:val="left"/>
+      </w:pPr>
+      <w:r>
+        <w:rPr>
+          <w:rFonts w:hint="eastAsia"/>
+        </w:rPr>
+        <w:t>[{"FaceQueryImagePath":"QueryFaces/1.jpg","Threshold":0.6,"OccurTime":"2017-10-22 12:19:28","</w:t>
+      </w:r>
+      <w:r>
+        <w:rPr>
+          <w:rFonts w:hint="eastAsia"/>
+          <w:color w:val="FF0000"/>
+        </w:rPr>
+        <w:t>Details</w:t>
+      </w:r>
+      <w:r>
+        <w:rPr>
+          <w:rFonts w:hint="eastAsia"/>
+        </w:rPr>
+        <w:t>":[{"ID":0,"Score":0.9,"</w:t>
+      </w:r>
+      <w:r>
+        <w:rPr>
+          <w:rFonts w:hint="eastAsia"/>
+        </w:rPr>
+        <w:t>Person</w:t>
+      </w:r>
+      <w:r>
+        <w:rPr>
+          <w:rFonts w:hint="eastAsia"/>
+        </w:rPr>
+        <w:t>Info":{"ID":0,"Name":"</w:t>
+      </w:r>
+      <w:r>
+        <w:rPr>
+          <w:rFonts w:hint="eastAsia"/>
+        </w:rPr>
+        <w:t>小明</w:t>
+      </w:r>
+      <w:r>
+        <w:rPr>
+          <w:rFonts w:hint="eastAsia"/>
+        </w:rPr>
+        <w:t>","</w:t>
+      </w:r>
+      <w:r>
+        <w:rPr>
+          <w:rFonts w:hint="eastAsia"/>
+        </w:rPr>
+        <w:t>Person</w:t>
+      </w:r>
+      <w:r>
+        <w:rPr>
+          <w:rFonts w:hint="eastAsia"/>
+        </w:rPr>
+        <w:t>ID":</w:t>
+      </w:r>
+      <w:r>
+        <w:t>”C1”</w:t>
+      </w:r>
+      <w:r>
+        <w:rPr>
+          <w:rFonts w:hint="eastAsia"/>
+        </w:rPr>
+        <w:t>,"Gender":"</w:t>
+      </w:r>
+      <w:r>
+        <w:rPr>
+          <w:rFonts w:hint="eastAsia"/>
+        </w:rPr>
+        <w:t>男</w:t>
+      </w:r>
+      <w:r>
+        <w:rPr>
+          <w:rFonts w:hint="eastAsia"/>
+        </w:rPr>
+        <w:t>",</w:t>
+      </w:r>
+      <w:r>
+        <w:t>”Birthday”:”</w:t>
+      </w:r>
+      <w:r>
+        <w:rPr>
+          <w:rFonts w:hint="eastAsia"/>
+        </w:rPr>
+        <w:t xml:space="preserve"> </w:t>
+      </w:r>
+      <w:r>
+        <w:rPr>
+          <w:rFonts w:hint="eastAsia"/>
+        </w:rPr>
+        <w:t>2017-10-22</w:t>
+      </w:r>
+      <w:r>
+        <w:t>”,</w:t>
+      </w:r>
+      <w:r>
+        <w:rPr>
+          <w:rFonts w:hint="eastAsia"/>
+        </w:rPr>
+        <w:t>"CardId":"1"</w:t>
+      </w:r>
+      <w:r>
+        <w:t>,”Birthday”:”</w:t>
+      </w:r>
+      <w:r>
+        <w:rPr>
+          <w:rFonts w:hint="eastAsia"/>
+        </w:rPr>
+        <w:t xml:space="preserve"> </w:t>
+      </w:r>
+      <w:r>
+        <w:rPr>
+          <w:rFonts w:hint="eastAsia"/>
+        </w:rPr>
+        <w:t>2017-10-22</w:t>
+      </w:r>
+      <w:r>
+        <w:t>”</w:t>
+      </w:r>
+      <w:r>
+        <w:rPr>
+          <w:rFonts w:hint="eastAsia"/>
+        </w:rPr>
+        <w:t xml:space="preserve"> "FaceImagePath":"RegFaces/1.jpg","CreateTime":null,"ModifiedTime":null,"Type":"v"}</w:t>
+      </w:r>
+      <w:r>
+        <w:t>,</w:t>
+      </w:r>
+      <w:r>
+        <w:rPr>
+          <w:rFonts w:hint="eastAsia"/>
+        </w:rPr>
+        <w:t>{"ID":0,"Score":0.9,"</w:t>
+      </w:r>
+      <w:r>
+        <w:rPr>
+          <w:rFonts w:hint="eastAsia"/>
+        </w:rPr>
+        <w:t>Person</w:t>
+      </w:r>
+      <w:r>
+        <w:rPr>
+          <w:rFonts w:hint="eastAsia"/>
+        </w:rPr>
+        <w:t>Info":{"ID":0,"Name":"</w:t>
+      </w:r>
+      <w:r>
+        <w:rPr>
+          <w:rFonts w:hint="eastAsia"/>
+        </w:rPr>
+        <w:t>小明</w:t>
+      </w:r>
+      <w:r>
+        <w:rPr>
+          <w:rFonts w:hint="eastAsia"/>
+        </w:rPr>
+        <w:t>","</w:t>
+      </w:r>
+      <w:r>
+        <w:rPr>
+          <w:rFonts w:hint="eastAsia"/>
+        </w:rPr>
+        <w:t>Person</w:t>
+      </w:r>
+      <w:r>
+        <w:rPr>
+          <w:rFonts w:hint="eastAsia"/>
+        </w:rPr>
+        <w:t>ID":</w:t>
+      </w:r>
+      <w:r>
+        <w:t>”C1”</w:t>
+      </w:r>
+      <w:r>
+        <w:rPr>
+          <w:rFonts w:hint="eastAsia"/>
+        </w:rPr>
+        <w:t>,"Gender":"</w:t>
+      </w:r>
+      <w:r>
+        <w:rPr>
+          <w:rFonts w:hint="eastAsia"/>
+        </w:rPr>
+        <w:t>男</w:t>
+      </w:r>
+      <w:r>
+        <w:rPr>
+          <w:rFonts w:hint="eastAsia"/>
+        </w:rPr>
+        <w:t>",</w:t>
+      </w:r>
+      <w:r>
+        <w:t>”Birthday”:”</w:t>
+      </w:r>
+      <w:r>
+        <w:rPr>
+          <w:rFonts w:hint="eastAsia"/>
+        </w:rPr>
+        <w:t xml:space="preserve"> </w:t>
+      </w:r>
+      <w:r>
+        <w:rPr>
+          <w:rFonts w:hint="eastAsia"/>
+        </w:rPr>
+        <w:t>2017-10-22</w:t>
+      </w:r>
+      <w:r>
+        <w:t>”,</w:t>
+      </w:r>
+      <w:r>
+        <w:rPr>
+          <w:rFonts w:hint="eastAsia"/>
+        </w:rPr>
+        <w:t>"CardId":"1"</w:t>
+      </w:r>
+      <w:r>
+        <w:t>,”Birthday”:”</w:t>
+      </w:r>
+      <w:r>
+        <w:rPr>
+          <w:rFonts w:hint="eastAsia"/>
+        </w:rPr>
+        <w:t xml:space="preserve"> </w:t>
+      </w:r>
+      <w:r>
+        <w:rPr>
+          <w:rFonts w:hint="eastAsia"/>
+        </w:rPr>
+        <w:t>2017-10-22</w:t>
+      </w:r>
+      <w:r>
+        <w:t>”</w:t>
+      </w:r>
+      <w:r>
+        <w:rPr>
+          <w:rFonts w:hint="eastAsia"/>
+        </w:rPr>
+        <w:t>,</w:t>
+      </w:r>
+      <w:r>
+        <w:rPr>
+          <w:rFonts w:hint="eastAsia"/>
+        </w:rPr>
+        <w:t xml:space="preserve"> "FaceImagePath":"RegFaces/1.jpg","CreateTime":null</w:t>
+      </w:r>
+      <w:r>
+        <w:rPr>
+          <w:rFonts w:hint="eastAsia"/>
+        </w:rPr>
+        <w:t>,"ModifiedTime":null,"Type":"v"</w:t>
+      </w:r>
+      <w:r>
+        <w:t>}}]</w:t>
+      </w:r>
+      <w:r>
+        <w:rPr>
+          <w:rFonts w:hint="eastAsia"/>
+        </w:rPr>
+        <w:t>}</w:t>
       </w:r>
     </w:p>
     <w:p/>
@@ -2735,80 +4564,65 @@
           <w:tab w:val="left" w:pos="14656"/>
         </w:tabs>
         <w:jc w:val="left"/>
-        <w:rPr>
-          <w:rFonts w:ascii="宋体" w:eastAsia="宋体" w:hAnsi="宋体" w:cs="宋体"/>
+      </w:pPr>
+    </w:p>
+    <w:p>
+      <w:pPr>
+        <w:widowControl/>
+        <w:tabs>
+          <w:tab w:val="left" w:pos="916"/>
+          <w:tab w:val="left" w:pos="1832"/>
+          <w:tab w:val="left" w:pos="2748"/>
+          <w:tab w:val="left" w:pos="3664"/>
+          <w:tab w:val="left" w:pos="4580"/>
+          <w:tab w:val="left" w:pos="5496"/>
+          <w:tab w:val="left" w:pos="6412"/>
+          <w:tab w:val="left" w:pos="7328"/>
+          <w:tab w:val="left" w:pos="8244"/>
+          <w:tab w:val="left" w:pos="9160"/>
+          <w:tab w:val="left" w:pos="10076"/>
+          <w:tab w:val="left" w:pos="10992"/>
+          <w:tab w:val="left" w:pos="11908"/>
+          <w:tab w:val="left" w:pos="12824"/>
+          <w:tab w:val="left" w:pos="13740"/>
+          <w:tab w:val="left" w:pos="14656"/>
+        </w:tabs>
+        <w:jc w:val="left"/>
+        <w:rPr>
+          <w:rFonts w:hint="eastAsia"/>
+        </w:rPr>
+      </w:pPr>
+    </w:p>
+    <w:p>
+      <w:pPr>
+        <w:widowControl/>
+        <w:tabs>
+          <w:tab w:val="left" w:pos="916"/>
+          <w:tab w:val="left" w:pos="1832"/>
+          <w:tab w:val="left" w:pos="2748"/>
+          <w:tab w:val="left" w:pos="3664"/>
+          <w:tab w:val="left" w:pos="4580"/>
+          <w:tab w:val="left" w:pos="5496"/>
+          <w:tab w:val="left" w:pos="6412"/>
+          <w:tab w:val="left" w:pos="7328"/>
+          <w:tab w:val="left" w:pos="8244"/>
+          <w:tab w:val="left" w:pos="9160"/>
+          <w:tab w:val="left" w:pos="10076"/>
+          <w:tab w:val="left" w:pos="10992"/>
+          <w:tab w:val="left" w:pos="11908"/>
+          <w:tab w:val="left" w:pos="12824"/>
+          <w:tab w:val="left" w:pos="13740"/>
+          <w:tab w:val="left" w:pos="14656"/>
+        </w:tabs>
+        <w:jc w:val="left"/>
+        <w:rPr>
+          <w:rFonts w:ascii="宋体" w:eastAsia="宋体" w:hAnsi="宋体" w:cs="宋体" w:hint="eastAsia"/>
           <w:color w:val="000000"/>
           <w:kern w:val="0"/>
           <w:sz w:val="24"/>
           <w:szCs w:val="24"/>
         </w:rPr>
       </w:pPr>
-      <w:r>
-        <w:t xml:space="preserve">POST </w:t>
-      </w:r>
-      <w:hyperlink r:id="rId21" w:history="1">
-        <w:r>
-          <w:rPr>
-            <w:rStyle w:val="a5"/>
-          </w:rPr>
-          <w:t>http://localhost:8080/</w:t>
-        </w:r>
-        <w:r>
-          <w:rPr>
-            <w:rStyle w:val="a5"/>
-            <w:rFonts w:hint="eastAsia"/>
-          </w:rPr>
-          <w:t>v1/hit</w:t>
-        </w:r>
-        <w:r>
-          <w:rPr>
-            <w:rStyle w:val="a5"/>
-          </w:rPr>
-          <w:t>alert /1/</w:t>
-        </w:r>
-      </w:hyperlink>
-      <w:r>
-        <w:t>stop</w:t>
-      </w:r>
-      <w:r>
-        <w:rPr>
-          <w:rFonts w:hint="eastAsia"/>
-        </w:rPr>
-        <w:t xml:space="preserve"> </w:t>
-      </w:r>
-      <w:r>
-        <w:t xml:space="preserve">   </w:t>
-      </w:r>
-      <w:r>
-        <w:rPr>
-          <w:rFonts w:hint="eastAsia"/>
-        </w:rPr>
-        <w:t>停止</w:t>
-      </w:r>
-      <w:r>
-        <w:rPr>
-          <w:rFonts w:hint="eastAsia"/>
-        </w:rPr>
-        <w:t>ID</w:t>
-      </w:r>
-      <w:r>
-        <w:rPr>
-          <w:rFonts w:hint="eastAsia"/>
-        </w:rPr>
-        <w:t>为</w:t>
-      </w:r>
-      <w:r>
-        <w:rPr>
-          <w:rFonts w:hint="eastAsia"/>
-        </w:rPr>
-        <w:t>1</w:t>
-      </w:r>
-      <w:r>
-        <w:rPr>
-          <w:rFonts w:hint="eastAsia"/>
-        </w:rPr>
-        <w:t>布控任务</w:t>
-      </w:r>
     </w:p>
     <w:p/>
     <w:sectPr>

</xml_diff>

<commit_message>
add library view interaction
</commit_message>
<xml_diff>
--- a/FRSServerHttpWebSocket/接口说明.docx
+++ b/FRSServerHttpWebSocket/接口说明.docx
@@ -2029,8 +2029,6 @@
         </w:rPr>
         <w:t>同上</w:t>
       </w:r>
-      <w:bookmarkStart w:id="0" w:name="_GoBack"/>
-      <w:bookmarkEnd w:id="0"/>
       <w:r>
         <w:t xml:space="preserve"> </w:t>
       </w:r>
@@ -2198,6 +2196,318 @@
       <w:proofErr w:type="spellEnd"/>
       <w:r>
         <w:t>”</w:t>
+      </w:r>
+    </w:p>
+    <w:p>
+      <w:pPr>
+        <w:widowControl/>
+        <w:tabs>
+          <w:tab w:val="left" w:pos="916"/>
+          <w:tab w:val="left" w:pos="1832"/>
+          <w:tab w:val="left" w:pos="2748"/>
+          <w:tab w:val="left" w:pos="3664"/>
+          <w:tab w:val="left" w:pos="4580"/>
+          <w:tab w:val="left" w:pos="5496"/>
+          <w:tab w:val="left" w:pos="6412"/>
+          <w:tab w:val="left" w:pos="7328"/>
+          <w:tab w:val="left" w:pos="8244"/>
+          <w:tab w:val="left" w:pos="9160"/>
+          <w:tab w:val="left" w:pos="10076"/>
+          <w:tab w:val="left" w:pos="10992"/>
+          <w:tab w:val="left" w:pos="11908"/>
+          <w:tab w:val="left" w:pos="12824"/>
+          <w:tab w:val="left" w:pos="13740"/>
+          <w:tab w:val="left" w:pos="14656"/>
+        </w:tabs>
+        <w:jc w:val="left"/>
+      </w:pPr>
+    </w:p>
+    <w:p>
+      <w:pPr>
+        <w:widowControl/>
+        <w:tabs>
+          <w:tab w:val="left" w:pos="916"/>
+          <w:tab w:val="left" w:pos="1832"/>
+          <w:tab w:val="left" w:pos="2748"/>
+          <w:tab w:val="left" w:pos="3664"/>
+          <w:tab w:val="left" w:pos="4580"/>
+          <w:tab w:val="left" w:pos="5496"/>
+          <w:tab w:val="left" w:pos="6412"/>
+          <w:tab w:val="left" w:pos="7328"/>
+          <w:tab w:val="left" w:pos="8244"/>
+          <w:tab w:val="left" w:pos="9160"/>
+          <w:tab w:val="left" w:pos="10076"/>
+          <w:tab w:val="left" w:pos="10992"/>
+          <w:tab w:val="left" w:pos="11908"/>
+          <w:tab w:val="left" w:pos="12824"/>
+          <w:tab w:val="left" w:pos="13740"/>
+          <w:tab w:val="left" w:pos="14656"/>
+        </w:tabs>
+        <w:jc w:val="left"/>
+      </w:pPr>
+    </w:p>
+    <w:p>
+      <w:r>
+        <w:rPr>
+          <w:rFonts w:hint="eastAsia"/>
+          <w:color w:val="FF0000"/>
+        </w:rPr>
+        <w:t>查询</w:t>
+      </w:r>
+      <w:r>
+        <w:rPr>
+          <w:rFonts w:hint="eastAsia"/>
+          <w:color w:val="FF0000"/>
+        </w:rPr>
+        <w:t>ID</w:t>
+      </w:r>
+      <w:r>
+        <w:rPr>
+          <w:rFonts w:hint="eastAsia"/>
+          <w:color w:val="FF0000"/>
+        </w:rPr>
+        <w:t>为</w:t>
+      </w:r>
+      <w:r>
+        <w:rPr>
+          <w:rFonts w:hint="eastAsia"/>
+          <w:color w:val="FF0000"/>
+        </w:rPr>
+        <w:t>1</w:t>
+      </w:r>
+      <w:r>
+        <w:rPr>
+          <w:rFonts w:hint="eastAsia"/>
+          <w:color w:val="FF0000"/>
+        </w:rPr>
+        <w:t>的</w:t>
+      </w:r>
+      <w:r>
+        <w:rPr>
+          <w:rFonts w:hint="eastAsia"/>
+          <w:color w:val="FF0000"/>
+        </w:rPr>
+        <w:t>数据库</w:t>
+      </w:r>
+      <w:r>
+        <w:rPr>
+          <w:rFonts w:hint="eastAsia"/>
+          <w:color w:val="FF0000"/>
+        </w:rPr>
+        <w:t>人员照片</w:t>
+      </w:r>
+      <w:bookmarkStart w:id="0" w:name="_GoBack"/>
+      <w:bookmarkEnd w:id="0"/>
+      <w:r>
+        <w:rPr>
+          <w:rFonts w:hint="eastAsia"/>
+        </w:rPr>
+        <w:t>，</w:t>
+      </w:r>
+      <w:r>
+        <w:t xml:space="preserve"> POST </w:t>
+      </w:r>
+      <w:r>
+        <w:t>http://localhost:8080/</w:t>
+      </w:r>
+      <w:r>
+        <w:rPr>
+          <w:rFonts w:hint="eastAsia"/>
+        </w:rPr>
+        <w:t>v1/</w:t>
+      </w:r>
+      <w:r>
+        <w:t>person-</w:t>
+      </w:r>
+      <w:r>
+        <w:rPr>
+          <w:rFonts w:hint="eastAsia"/>
+        </w:rPr>
+        <w:t>d</w:t>
+      </w:r>
+      <w:r>
+        <w:rPr>
+          <w:rFonts w:hint="eastAsia"/>
+        </w:rPr>
+        <w:t>ata</w:t>
+      </w:r>
+      <w:r>
+        <w:t>base</w:t>
+      </w:r>
+      <w:r>
+        <w:t>/1/</w:t>
+      </w:r>
+      <w:r>
+        <w:t>view</w:t>
+      </w:r>
+      <w:r>
+        <w:t xml:space="preserve"> </w:t>
+      </w:r>
+      <w:r>
+        <w:rPr>
+          <w:rFonts w:hint="eastAsia"/>
+        </w:rPr>
+        <w:t xml:space="preserve"> </w:t>
+      </w:r>
+      <w:r>
+        <w:t xml:space="preserve"> </w:t>
+      </w:r>
+    </w:p>
+    <w:p>
+      <w:pPr>
+        <w:widowControl/>
+        <w:tabs>
+          <w:tab w:val="left" w:pos="916"/>
+          <w:tab w:val="left" w:pos="1832"/>
+          <w:tab w:val="left" w:pos="2748"/>
+          <w:tab w:val="left" w:pos="3664"/>
+          <w:tab w:val="left" w:pos="4580"/>
+          <w:tab w:val="left" w:pos="5496"/>
+          <w:tab w:val="left" w:pos="6412"/>
+          <w:tab w:val="left" w:pos="7328"/>
+          <w:tab w:val="left" w:pos="8244"/>
+          <w:tab w:val="left" w:pos="9160"/>
+          <w:tab w:val="left" w:pos="10076"/>
+          <w:tab w:val="left" w:pos="10992"/>
+          <w:tab w:val="left" w:pos="11908"/>
+          <w:tab w:val="left" w:pos="12824"/>
+          <w:tab w:val="left" w:pos="13740"/>
+          <w:tab w:val="left" w:pos="14656"/>
+        </w:tabs>
+        <w:jc w:val="left"/>
+      </w:pPr>
+      <w:r>
+        <w:rPr>
+          <w:rFonts w:hint="eastAsia"/>
+        </w:rPr>
+        <w:t>接受</w:t>
+      </w:r>
+      <w:r>
+        <w:rPr>
+          <w:rFonts w:hint="eastAsia"/>
+        </w:rPr>
+        <w:t xml:space="preserve"> </w:t>
+      </w:r>
+      <w:proofErr w:type="spellStart"/>
+      <w:r>
+        <w:rPr>
+          <w:rFonts w:hint="eastAsia"/>
+        </w:rPr>
+        <w:t>json</w:t>
+      </w:r>
+      <w:proofErr w:type="spellEnd"/>
+      <w:r>
+        <w:rPr>
+          <w:rFonts w:hint="eastAsia"/>
+        </w:rPr>
+        <w:t>数据</w:t>
+      </w:r>
+      <w:r>
+        <w:rPr>
+          <w:rFonts w:hint="eastAsia"/>
+        </w:rPr>
+        <w:t xml:space="preserve"> </w:t>
+      </w:r>
+    </w:p>
+    <w:p>
+      <w:pPr>
+        <w:widowControl/>
+        <w:tabs>
+          <w:tab w:val="left" w:pos="916"/>
+          <w:tab w:val="left" w:pos="1832"/>
+          <w:tab w:val="left" w:pos="2748"/>
+          <w:tab w:val="left" w:pos="3664"/>
+          <w:tab w:val="left" w:pos="4580"/>
+          <w:tab w:val="left" w:pos="5496"/>
+          <w:tab w:val="left" w:pos="6412"/>
+          <w:tab w:val="left" w:pos="7328"/>
+          <w:tab w:val="left" w:pos="8244"/>
+          <w:tab w:val="left" w:pos="9160"/>
+          <w:tab w:val="left" w:pos="10076"/>
+          <w:tab w:val="left" w:pos="10992"/>
+          <w:tab w:val="left" w:pos="11908"/>
+          <w:tab w:val="left" w:pos="12824"/>
+          <w:tab w:val="left" w:pos="13740"/>
+          <w:tab w:val="left" w:pos="14656"/>
+        </w:tabs>
+        <w:jc w:val="left"/>
+      </w:pPr>
+      <w:r>
+        <w:t>{"StartIndex":0,"PageSize":30}</w:t>
+      </w:r>
+    </w:p>
+    <w:p>
+      <w:pPr>
+        <w:widowControl/>
+        <w:tabs>
+          <w:tab w:val="left" w:pos="916"/>
+          <w:tab w:val="left" w:pos="1832"/>
+          <w:tab w:val="left" w:pos="2748"/>
+          <w:tab w:val="left" w:pos="3664"/>
+          <w:tab w:val="left" w:pos="4580"/>
+          <w:tab w:val="left" w:pos="5496"/>
+          <w:tab w:val="left" w:pos="6412"/>
+          <w:tab w:val="left" w:pos="7328"/>
+          <w:tab w:val="left" w:pos="8244"/>
+          <w:tab w:val="left" w:pos="9160"/>
+          <w:tab w:val="left" w:pos="10076"/>
+          <w:tab w:val="left" w:pos="10992"/>
+          <w:tab w:val="left" w:pos="11908"/>
+          <w:tab w:val="left" w:pos="12824"/>
+          <w:tab w:val="left" w:pos="13740"/>
+          <w:tab w:val="left" w:pos="14656"/>
+        </w:tabs>
+        <w:jc w:val="left"/>
+      </w:pPr>
+      <w:r>
+        <w:rPr>
+          <w:rFonts w:hint="eastAsia"/>
+        </w:rPr>
+        <w:t>返回</w:t>
+      </w:r>
+      <w:proofErr w:type="spellStart"/>
+      <w:r>
+        <w:rPr>
+          <w:rFonts w:hint="eastAsia"/>
+        </w:rPr>
+        <w:t>json</w:t>
+      </w:r>
+      <w:proofErr w:type="spellEnd"/>
+      <w:r>
+        <w:rPr>
+          <w:rFonts w:hint="eastAsia"/>
+        </w:rPr>
+        <w:t>数据</w:t>
+      </w:r>
+    </w:p>
+    <w:p>
+      <w:pPr>
+        <w:widowControl/>
+        <w:tabs>
+          <w:tab w:val="left" w:pos="916"/>
+          <w:tab w:val="left" w:pos="1832"/>
+          <w:tab w:val="left" w:pos="2748"/>
+          <w:tab w:val="left" w:pos="3664"/>
+          <w:tab w:val="left" w:pos="4580"/>
+          <w:tab w:val="left" w:pos="5496"/>
+          <w:tab w:val="left" w:pos="6412"/>
+          <w:tab w:val="left" w:pos="7328"/>
+          <w:tab w:val="left" w:pos="8244"/>
+          <w:tab w:val="left" w:pos="9160"/>
+          <w:tab w:val="left" w:pos="10076"/>
+          <w:tab w:val="left" w:pos="10992"/>
+          <w:tab w:val="left" w:pos="11908"/>
+          <w:tab w:val="left" w:pos="12824"/>
+          <w:tab w:val="left" w:pos="13740"/>
+          <w:tab w:val="left" w:pos="14656"/>
+        </w:tabs>
+        <w:jc w:val="left"/>
+      </w:pPr>
+      <w:r>
+        <w:t>[{"id":1,"people_id":"njust1","name":"njust1","gender":"","card_id":"","image_id":"njust1","face_image_path":"RegFaces/1a2b8b0e-89c6-4e95-9d40-cea073c7b52f.jpg"},{"id":2,"people_id":"njust10","name":"njust10","gender":"","card_id":"","image_id":"njust10","face_image_path":"RegFaces/d32ccc4a-2d</w:t>
+      </w:r>
+      <w:r>
+        <w:t>35-4616-bffb-04ab760333e5.jpg"}]</w:t>
       </w:r>
     </w:p>
     <w:p/>
@@ -2709,6 +3019,7 @@
           <w:rFonts w:hint="eastAsia"/>
           <w:color w:val="FF0000"/>
         </w:rPr>
+        <w:lastRenderedPageBreak/>
         <w:t>在</w:t>
       </w:r>
       <w:r>
@@ -3275,7 +3586,6 @@
         <w:rPr>
           <w:rFonts w:hint="eastAsia"/>
         </w:rPr>
-        <w:lastRenderedPageBreak/>
         <w:t>返回</w:t>
       </w:r>
       <w:proofErr w:type="gramStart"/>
@@ -3587,43 +3897,24 @@
           <w:tab w:val="left" w:pos="14656"/>
         </w:tabs>
         <w:jc w:val="left"/>
-        <w:rPr>
-          <w:rFonts w:ascii="宋体" w:eastAsia="宋体" w:hAnsi="宋体" w:cs="宋体"/>
-          <w:color w:val="000000"/>
-          <w:kern w:val="0"/>
-          <w:sz w:val="24"/>
-          <w:szCs w:val="24"/>
-        </w:rPr>
-      </w:pPr>
-      <w:r>
-        <w:rPr>
-          <w:rFonts w:ascii="宋体" w:eastAsia="宋体" w:hAnsi="宋体" w:cs="宋体" w:hint="eastAsia"/>
-          <w:color w:val="000000"/>
-          <w:kern w:val="0"/>
-          <w:sz w:val="24"/>
-          <w:szCs w:val="24"/>
+      </w:pPr>
+      <w:r>
+        <w:rPr>
+          <w:rFonts w:hint="eastAsia"/>
         </w:rPr>
         <w:t>接受</w:t>
       </w:r>
       <w:proofErr w:type="spellStart"/>
       <w:r>
         <w:rPr>
-          <w:rFonts w:ascii="宋体" w:eastAsia="宋体" w:hAnsi="宋体" w:cs="宋体" w:hint="eastAsia"/>
-          <w:color w:val="000000"/>
-          <w:kern w:val="0"/>
-          <w:sz w:val="24"/>
-          <w:szCs w:val="24"/>
+          <w:rFonts w:hint="eastAsia"/>
         </w:rPr>
         <w:t>jason</w:t>
       </w:r>
       <w:proofErr w:type="spellEnd"/>
       <w:r>
         <w:rPr>
-          <w:rFonts w:ascii="宋体" w:eastAsia="宋体" w:hAnsi="宋体" w:cs="宋体" w:hint="eastAsia"/>
-          <w:color w:val="000000"/>
-          <w:kern w:val="0"/>
-          <w:sz w:val="24"/>
-          <w:szCs w:val="24"/>
+          <w:rFonts w:hint="eastAsia"/>
         </w:rPr>
         <w:t>数据</w:t>
       </w:r>
@@ -3650,22 +3941,8 @@
           <w:tab w:val="left" w:pos="14656"/>
         </w:tabs>
         <w:jc w:val="left"/>
-        <w:rPr>
-          <w:rFonts w:ascii="宋体" w:eastAsia="宋体" w:hAnsi="宋体" w:cs="宋体"/>
-          <w:color w:val="000000"/>
-          <w:kern w:val="0"/>
-          <w:sz w:val="24"/>
-          <w:szCs w:val="24"/>
-        </w:rPr>
-      </w:pPr>
-      <w:r>
-        <w:rPr>
-          <w:rFonts w:ascii="宋体" w:eastAsia="宋体" w:hAnsi="宋体" w:cs="宋体"/>
-          <w:color w:val="000000"/>
-          <w:kern w:val="0"/>
-          <w:sz w:val="24"/>
-          <w:szCs w:val="24"/>
-        </w:rPr>
+      </w:pPr>
+      <w:r>
         <w:t>{"StartTime":"2017-11-10 09:42:02","EndTime":"2017-11-25 09:42:02","StartIndex":0,"PageSize":30}</w:t>
       </w:r>
     </w:p>
@@ -3691,13 +3968,6 @@
           <w:tab w:val="left" w:pos="14656"/>
         </w:tabs>
         <w:jc w:val="left"/>
-        <w:rPr>
-          <w:rFonts w:ascii="宋体" w:eastAsia="宋体" w:hAnsi="宋体" w:cs="宋体"/>
-          <w:color w:val="000000"/>
-          <w:kern w:val="0"/>
-          <w:sz w:val="24"/>
-          <w:szCs w:val="24"/>
-        </w:rPr>
       </w:pPr>
     </w:p>
     <w:p>
@@ -3722,43 +3992,24 @@
           <w:tab w:val="left" w:pos="14656"/>
         </w:tabs>
         <w:jc w:val="left"/>
-        <w:rPr>
-          <w:rFonts w:ascii="宋体" w:eastAsia="宋体" w:hAnsi="宋体" w:cs="宋体"/>
-          <w:color w:val="000000"/>
-          <w:kern w:val="0"/>
-          <w:sz w:val="24"/>
-          <w:szCs w:val="24"/>
-        </w:rPr>
-      </w:pPr>
-      <w:r>
-        <w:rPr>
-          <w:rFonts w:ascii="宋体" w:eastAsia="宋体" w:hAnsi="宋体" w:cs="宋体" w:hint="eastAsia"/>
-          <w:color w:val="000000"/>
-          <w:kern w:val="0"/>
-          <w:sz w:val="24"/>
-          <w:szCs w:val="24"/>
+      </w:pPr>
+      <w:r>
+        <w:rPr>
+          <w:rFonts w:hint="eastAsia"/>
         </w:rPr>
         <w:t>返回</w:t>
       </w:r>
       <w:proofErr w:type="spellStart"/>
       <w:r>
         <w:rPr>
-          <w:rFonts w:ascii="宋体" w:eastAsia="宋体" w:hAnsi="宋体" w:cs="宋体" w:hint="eastAsia"/>
-          <w:color w:val="000000"/>
-          <w:kern w:val="0"/>
-          <w:sz w:val="24"/>
-          <w:szCs w:val="24"/>
+          <w:rFonts w:hint="eastAsia"/>
         </w:rPr>
         <w:t>jason</w:t>
       </w:r>
       <w:proofErr w:type="spellEnd"/>
       <w:r>
         <w:rPr>
-          <w:rFonts w:ascii="宋体" w:eastAsia="宋体" w:hAnsi="宋体" w:cs="宋体" w:hint="eastAsia"/>
-          <w:color w:val="000000"/>
-          <w:kern w:val="0"/>
-          <w:sz w:val="24"/>
-          <w:szCs w:val="24"/>
+          <w:rFonts w:hint="eastAsia"/>
         </w:rPr>
         <w:t>数据</w:t>
       </w:r>
@@ -3785,22 +4036,8 @@
           <w:tab w:val="left" w:pos="14656"/>
         </w:tabs>
         <w:jc w:val="left"/>
-        <w:rPr>
-          <w:rFonts w:ascii="宋体" w:eastAsia="宋体" w:hAnsi="宋体" w:cs="宋体"/>
-          <w:color w:val="000000"/>
-          <w:kern w:val="0"/>
-          <w:sz w:val="24"/>
-          <w:szCs w:val="24"/>
-        </w:rPr>
-      </w:pPr>
-      <w:r>
-        <w:rPr>
-          <w:rFonts w:ascii="宋体" w:eastAsia="宋体" w:hAnsi="宋体" w:cs="宋体"/>
-          <w:color w:val="000000"/>
-          <w:kern w:val="0"/>
-          <w:sz w:val="24"/>
-          <w:szCs w:val="24"/>
-        </w:rPr>
+      </w:pPr>
+      <w:r>
         <w:t>[{"id":449,"FaceQueryImagePath":"QueryFaces/cf2efd3e-17e0-4cee-a5ce-4b4f184aae03.jpg","Threshold":0.6,"OccurTime":"2017/11/14 14:59:13","detail_id":106,"rank":0,"score":0.74097,"user_id":13,"user_name":"njust14","user_gander":"","user_people_id":"njust14","user_card_id":"","user_image_id":"njust14","user_face_image_path":"RegFaces/83e05ee4-4ee5-478e-aef7-dea8871f29af.jpg","user_type":"","user_create_time":"2017/10/31 20:57:38","user_modified_time":"2017/10/31 20:57:38","user_quality_score":84.0}]</w:t>
       </w:r>
     </w:p>
@@ -6837,7 +7074,7 @@
   <a:extraClrSchemeLst/>
   <a:extLst>
     <a:ext uri="{05A4C25C-085E-4340-85A3-A5531E510DB2}">
-      <thm15:themeFamily xmlns:thm15="http://schemas.microsoft.com/office/thememl/2012/main" xmlns="" name="Office Theme" id="{62F939B6-93AF-4DB8-9C6B-D6C7DFDC589F}" vid="{4A3C46E8-61CC-4603-A589-7422A47A8E4A}"/>
+      <thm15:themeFamily xmlns="" xmlns:thm15="http://schemas.microsoft.com/office/thememl/2012/main" name="Office Theme" id="{62F939B6-93AF-4DB8-9C6B-D6C7DFDC589F}" vid="{4A3C46E8-61CC-4603-A589-7422A47A8E4A}"/>
     </a:ext>
   </a:extLst>
 </a:theme>

</xml_diff>